<commit_message>
fixed test case 1
</commit_message>
<xml_diff>
--- a/test_cases.docx
+++ b/test_cases.docx
@@ -171,6 +171,18 @@
         </w:numPr>
       </w:pPr>
       <w:r>
+        <w:t>CIVILIAN logs in</w:t>
+      </w:r>
+    </w:p>
+    <w:p>
+      <w:pPr>
+        <w:pStyle w:val="ListParagraph"/>
+        <w:numPr>
+          <w:ilvl w:val="1"/>
+          <w:numId w:val="2"/>
+        </w:numPr>
+      </w:pPr>
+      <w:r>
         <w:t xml:space="preserve">CIVILIAN </w:t>
       </w:r>
       <w:r>
@@ -554,8 +566,10 @@
       <w:r>
         <w:t>.</w:t>
       </w:r>
-    </w:p>
-    <w:p/>
+      <w:r>
+        <w:br/>
+      </w:r>
+    </w:p>
     <w:p>
       <w:pPr>
         <w:pStyle w:val="ListParagraph"/>
@@ -832,8 +846,12 @@
       <w:r>
         <w:t>.</w:t>
       </w:r>
-    </w:p>
-    <w:p/>
+      <w:r>
+        <w:br/>
+      </w:r>
+      <w:bookmarkStart w:id="0" w:name="_GoBack"/>
+      <w:bookmarkEnd w:id="0"/>
+    </w:p>
     <w:p>
       <w:pPr>
         <w:pStyle w:val="ListParagraph"/>
@@ -1232,8 +1250,6 @@
       <w:r>
         <w:t>t is greater than 5</w:t>
       </w:r>
-      <w:bookmarkStart w:id="0" w:name="_GoBack"/>
-      <w:bookmarkEnd w:id="0"/>
     </w:p>
     <w:p>
       <w:pPr>

</xml_diff>

<commit_message>
included CIVILIAN in test cases
</commit_message>
<xml_diff>
--- a/test_cases.docx
+++ b/test_cases.docx
@@ -36,7 +36,7 @@
           <w:sz w:val="24"/>
           <w:szCs w:val="24"/>
         </w:rPr>
-        <w:t xml:space="preserve"> </w:t>
+        <w:t xml:space="preserve">  </w:t>
       </w:r>
       <w:r>
         <w:rPr>
@@ -50,74 +50,119 @@
           <w:sz w:val="24"/>
           <w:szCs w:val="24"/>
         </w:rPr>
-        <w:t xml:space="preserve">Brigel Pineti </w:t>
+        <w:t xml:space="preserve"> </w:t>
       </w:r>
       <w:r>
         <w:rPr>
           <w:sz w:val="24"/>
           <w:szCs w:val="24"/>
         </w:rPr>
-        <w:br/>
-      </w:r>
-      <w:r>
-        <w:rPr>
-          <w:b/>
+        <w:t xml:space="preserve">Brigel Pineti </w:t>
+      </w:r>
+      <w:r>
+        <w:rPr>
           <w:sz w:val="24"/>
           <w:szCs w:val="24"/>
         </w:rPr>
-        <w:t>System Under Test:</w:t>
-      </w:r>
+        <w:t xml:space="preserve">                    </w:t>
+      </w:r>
+      <w:proofErr w:type="gramStart"/>
       <w:r>
         <w:rPr>
           <w:sz w:val="24"/>
           <w:szCs w:val="24"/>
         </w:rPr>
-        <w:t xml:space="preserve"> </w:t>
-      </w:r>
-      <w:r>
-        <w:rPr>
+        <w:t xml:space="preserve">   (</w:t>
+      </w:r>
+      <w:proofErr w:type="gramEnd"/>
+      <w:r>
+        <w:rPr>
+          <w:i/>
           <w:sz w:val="24"/>
           <w:szCs w:val="24"/>
         </w:rPr>
-        <w:t xml:space="preserve"> </w:t>
+        <w:t>s1005549</w:t>
       </w:r>
       <w:r>
         <w:rPr>
           <w:sz w:val="24"/>
           <w:szCs w:val="24"/>
         </w:rPr>
-        <w:t>Alan Ribeiro Andrade</w:t>
-      </w:r>
-    </w:p>
-    <w:p>
-      <w:pPr>
+        <w:t>)</w:t>
+      </w:r>
+      <w:r>
         <w:rPr>
           <w:sz w:val="24"/>
           <w:szCs w:val="24"/>
         </w:rPr>
-      </w:pPr>
+        <w:br/>
+      </w:r>
       <w:r>
         <w:rPr>
           <w:b/>
           <w:sz w:val="24"/>
           <w:szCs w:val="24"/>
         </w:rPr>
-        <w:t>Link:</w:t>
+        <w:t>System Under Test:</w:t>
       </w:r>
       <w:r>
         <w:rPr>
           <w:sz w:val="24"/>
           <w:szCs w:val="24"/>
         </w:rPr>
-        <w:t xml:space="preserve"> …</w:t>
-      </w:r>
-    </w:p>
-    <w:p>
-      <w:pPr>
+        <w:t xml:space="preserve"> </w:t>
+      </w:r>
+      <w:r>
         <w:rPr>
           <w:sz w:val="24"/>
           <w:szCs w:val="24"/>
         </w:rPr>
+        <w:t xml:space="preserve"> </w:t>
+      </w:r>
+      <w:r>
+        <w:rPr>
+          <w:sz w:val="24"/>
+          <w:szCs w:val="24"/>
+        </w:rPr>
+        <w:t xml:space="preserve">  </w:t>
+      </w:r>
+      <w:r>
+        <w:rPr>
+          <w:sz w:val="24"/>
+          <w:szCs w:val="24"/>
+        </w:rPr>
+        <w:t>Alan Ribeiro Andrade</w:t>
+      </w:r>
+    </w:p>
+    <w:p>
+      <w:pPr>
+        <w:rPr>
+          <w:sz w:val="24"/>
+          <w:szCs w:val="24"/>
+        </w:rPr>
+      </w:pPr>
+      <w:r>
+        <w:rPr>
+          <w:b/>
+          <w:sz w:val="24"/>
+          <w:szCs w:val="24"/>
+        </w:rPr>
+        <w:t>Link:</w:t>
+      </w:r>
+      <w:r>
+        <w:rPr>
+          <w:sz w:val="24"/>
+          <w:szCs w:val="24"/>
+        </w:rPr>
+        <w:t xml:space="preserve"> …</w:t>
+      </w:r>
+    </w:p>
+    <w:p>
+      <w:pPr>
+        <w:rPr>
+          <w:sz w:val="24"/>
+          <w:szCs w:val="24"/>
+        </w:rPr>
       </w:pPr>
     </w:p>
     <w:p>
@@ -141,7 +186,19 @@
         <w:rPr>
           <w:u w:val="single"/>
         </w:rPr>
-        <w:t xml:space="preserve"> The height of the building is between 3 and 5 inclusive</w:t>
+        <w:t xml:space="preserve"> The height of the building</w:t>
+      </w:r>
+      <w:r>
+        <w:rPr>
+          <w:u w:val="single"/>
+        </w:rPr>
+        <w:t xml:space="preserve"> entered by CIVILIAN</w:t>
+      </w:r>
+      <w:r>
+        <w:rPr>
+          <w:u w:val="single"/>
+        </w:rPr>
+        <w:t xml:space="preserve"> is between 3 and 5 inclusive</w:t>
       </w:r>
     </w:p>
     <w:p>
@@ -292,6 +349,7 @@
           <w:ilvl w:val="0"/>
           <w:numId w:val="1"/>
         </w:numPr>
+        <w:ind w:left="648"/>
       </w:pPr>
       <w:r>
         <w:rPr>
@@ -309,7 +367,19 @@
         <w:rPr>
           <w:u w:val="single"/>
         </w:rPr>
-        <w:t xml:space="preserve"> the building is less than 3 </w:t>
+        <w:t xml:space="preserve"> the building</w:t>
+      </w:r>
+      <w:r>
+        <w:rPr>
+          <w:u w:val="single"/>
+        </w:rPr>
+        <w:t xml:space="preserve"> entered by CIVILIAN</w:t>
+      </w:r>
+      <w:r>
+        <w:rPr>
+          <w:u w:val="single"/>
+        </w:rPr>
+        <w:t xml:space="preserve"> is less than 3 </w:t>
       </w:r>
       <w:r>
         <w:rPr>
@@ -381,10 +451,7 @@
         </w:numPr>
       </w:pPr>
       <w:r>
-        <w:t>CIVILIAN inputs a height</w:t>
-      </w:r>
-      <w:r>
-        <w:t xml:space="preserve"> that is less than 3</w:t>
+        <w:t>CIVILIAN inputs a height that is less than 3</w:t>
       </w:r>
     </w:p>
     <w:p>
@@ -585,7 +652,37 @@
         <w:rPr>
           <w:u w:val="single"/>
         </w:rPr>
-        <w:t>Test Case: The height of the building is less than 3 and the approver selects NO</w:t>
+        <w:t>Test Case: The height of the building</w:t>
+      </w:r>
+      <w:r>
+        <w:rPr>
+          <w:u w:val="single"/>
+        </w:rPr>
+        <w:t xml:space="preserve"> </w:t>
+      </w:r>
+      <w:r>
+        <w:rPr>
+          <w:u w:val="single"/>
+        </w:rPr>
+        <w:t>entered by CIVILIAN</w:t>
+      </w:r>
+      <w:r>
+        <w:rPr>
+          <w:u w:val="single"/>
+        </w:rPr>
+        <w:t xml:space="preserve"> is less than 3</w:t>
+      </w:r>
+      <w:r>
+        <w:rPr>
+          <w:u w:val="single"/>
+        </w:rPr>
+        <w:t xml:space="preserve"> </w:t>
+      </w:r>
+      <w:r>
+        <w:rPr>
+          <w:u w:val="single"/>
+        </w:rPr>
+        <w:t>and the approver selects NO</w:t>
       </w:r>
     </w:p>
     <w:p>
@@ -720,11 +817,7 @@
         </w:rPr>
       </w:pPr>
       <w:r>
-        <w:lastRenderedPageBreak/>
-        <w:t>APPROVER clicks</w:t>
-      </w:r>
-      <w:r>
-        <w:t xml:space="preserve"> on the radio button labeled NO</w:t>
+        <w:t>APPROVER clicks on the radio button labeled NO</w:t>
       </w:r>
     </w:p>
     <w:p>
@@ -802,6 +895,7 @@
         <w:rPr>
           <w:b/>
         </w:rPr>
+        <w:lastRenderedPageBreak/>
         <w:t xml:space="preserve"> </w:t>
       </w:r>
       <w:r>
@@ -826,73 +920,382 @@
         <w:t xml:space="preserve">CIVILIAN </w:t>
       </w:r>
       <w:r>
-        <w:t>receives an invoice stating that the b</w:t>
-      </w:r>
-      <w:r>
-        <w:t xml:space="preserve">uilding permit was </w:t>
+        <w:t xml:space="preserve">receives an invoice stating that the building permit was </w:t>
       </w:r>
       <w:r>
         <w:rPr>
           <w:color w:val="FF0000"/>
         </w:rPr>
-        <w:t xml:space="preserve">not </w:t>
-      </w:r>
-      <w:r>
-        <w:rPr>
-          <w:color w:val="FF0000"/>
-        </w:rPr>
-        <w:t>approved</w:t>
+        <w:t>not approved</w:t>
       </w:r>
       <w:r>
         <w:t>.</w:t>
       </w:r>
       <w:r>
         <w:br/>
+      </w:r>
+    </w:p>
+    <w:p>
+      <w:pPr>
+        <w:pStyle w:val="ListParagraph"/>
+        <w:numPr>
+          <w:ilvl w:val="0"/>
+          <w:numId w:val="1"/>
+        </w:numPr>
+        <w:rPr>
+          <w:u w:val="single"/>
+        </w:rPr>
+      </w:pPr>
+      <w:r>
+        <w:rPr>
+          <w:u w:val="single"/>
+        </w:rPr>
+        <w:t>Test Case: The heigh</w:t>
+      </w:r>
+      <w:r>
+        <w:rPr>
+          <w:u w:val="single"/>
+        </w:rPr>
+        <w:t>t of the building</w:t>
+      </w:r>
+      <w:r>
+        <w:rPr>
+          <w:u w:val="single"/>
+        </w:rPr>
+        <w:t xml:space="preserve"> </w:t>
+      </w:r>
+      <w:r>
+        <w:rPr>
+          <w:u w:val="single"/>
+        </w:rPr>
+        <w:t>entered by CIVILIAN</w:t>
+      </w:r>
+      <w:r>
+        <w:rPr>
+          <w:u w:val="single"/>
+        </w:rPr>
+        <w:t xml:space="preserve"> is greater</w:t>
+      </w:r>
+      <w:r>
+        <w:rPr>
+          <w:u w:val="single"/>
+        </w:rPr>
+        <w:t xml:space="preserve"> th</w:t>
+      </w:r>
+      <w:r>
+        <w:rPr>
+          <w:u w:val="single"/>
+        </w:rPr>
+        <w:t>an 5 and the approver selects YES</w:t>
+      </w:r>
+    </w:p>
+    <w:p>
+      <w:pPr>
+        <w:pStyle w:val="ListParagraph"/>
+        <w:numPr>
+          <w:ilvl w:val="0"/>
+          <w:numId w:val="4"/>
+        </w:numPr>
+        <w:rPr>
+          <w:b/>
+        </w:rPr>
+      </w:pPr>
+      <w:r>
+        <w:rPr>
+          <w:b/>
+        </w:rPr>
+        <w:t xml:space="preserve">Script: </w:t>
+      </w:r>
+    </w:p>
+    <w:p>
+      <w:pPr>
+        <w:pStyle w:val="ListParagraph"/>
+        <w:numPr>
+          <w:ilvl w:val="1"/>
+          <w:numId w:val="4"/>
+        </w:numPr>
+      </w:pPr>
+      <w:r>
+        <w:t>CIVILIAN logs in</w:t>
+      </w:r>
+    </w:p>
+    <w:p>
+      <w:pPr>
+        <w:pStyle w:val="ListParagraph"/>
+        <w:numPr>
+          <w:ilvl w:val="1"/>
+          <w:numId w:val="4"/>
+        </w:numPr>
+      </w:pPr>
+      <w:r>
+        <w:t>CIVILIAN creates a request for a building permit</w:t>
+      </w:r>
+    </w:p>
+    <w:p>
+      <w:pPr>
+        <w:pStyle w:val="ListParagraph"/>
+        <w:numPr>
+          <w:ilvl w:val="1"/>
+          <w:numId w:val="4"/>
+        </w:numPr>
+      </w:pPr>
+      <w:r>
+        <w:t xml:space="preserve">CIVILIAN selects a start date </w:t>
+      </w:r>
+    </w:p>
+    <w:p>
+      <w:pPr>
+        <w:pStyle w:val="ListParagraph"/>
+        <w:numPr>
+          <w:ilvl w:val="1"/>
+          <w:numId w:val="4"/>
+        </w:numPr>
+      </w:pPr>
+      <w:r>
+        <w:t>CIVILIAN inputs a height that is greater than 5</w:t>
+      </w:r>
+    </w:p>
+    <w:p>
+      <w:pPr>
+        <w:pStyle w:val="ListParagraph"/>
+        <w:numPr>
+          <w:ilvl w:val="1"/>
+          <w:numId w:val="4"/>
+        </w:numPr>
+      </w:pPr>
+      <w:r>
+        <w:t>CIVILIAN sends the request for the building permit</w:t>
+      </w:r>
+    </w:p>
+    <w:p>
+      <w:pPr>
+        <w:pStyle w:val="ListParagraph"/>
+        <w:numPr>
+          <w:ilvl w:val="1"/>
+          <w:numId w:val="4"/>
+        </w:numPr>
+      </w:pPr>
+      <w:r>
+        <w:t>CIVILIAN logs out</w:t>
+      </w:r>
+    </w:p>
+    <w:p>
+      <w:pPr>
+        <w:pStyle w:val="ListParagraph"/>
+        <w:numPr>
+          <w:ilvl w:val="1"/>
+          <w:numId w:val="4"/>
+        </w:numPr>
+        <w:rPr>
+          <w:b/>
+        </w:rPr>
+      </w:pPr>
+      <w:r>
+        <w:t>APPROVER logs in</w:t>
+      </w:r>
+    </w:p>
+    <w:p>
+      <w:pPr>
+        <w:pStyle w:val="ListParagraph"/>
+        <w:numPr>
+          <w:ilvl w:val="1"/>
+          <w:numId w:val="4"/>
+        </w:numPr>
+        <w:rPr>
+          <w:b/>
+        </w:rPr>
+      </w:pPr>
+      <w:r>
+        <w:t>APPROVER opens permit approval window</w:t>
+      </w:r>
+    </w:p>
+    <w:p>
+      <w:pPr>
+        <w:pStyle w:val="ListParagraph"/>
+        <w:numPr>
+          <w:ilvl w:val="1"/>
+          <w:numId w:val="4"/>
+        </w:numPr>
+        <w:rPr>
+          <w:b/>
+        </w:rPr>
+      </w:pPr>
+      <w:r>
+        <w:t>APPROVER clicks on the radio button labeled YES</w:t>
+      </w:r>
+    </w:p>
+    <w:p>
+      <w:pPr>
+        <w:pStyle w:val="ListParagraph"/>
+        <w:numPr>
+          <w:ilvl w:val="1"/>
+          <w:numId w:val="4"/>
+        </w:numPr>
+        <w:rPr>
+          <w:b/>
+        </w:rPr>
+      </w:pPr>
+      <w:r>
+        <w:t>APPROVER clicks on the Done button</w:t>
+      </w:r>
+    </w:p>
+    <w:p>
+      <w:pPr>
+        <w:pStyle w:val="ListParagraph"/>
+        <w:numPr>
+          <w:ilvl w:val="1"/>
+          <w:numId w:val="4"/>
+        </w:numPr>
+        <w:rPr>
+          <w:b/>
+        </w:rPr>
+      </w:pPr>
+      <w:r>
+        <w:t>APPROVER logs out</w:t>
+      </w:r>
+    </w:p>
+    <w:p>
+      <w:pPr>
+        <w:pStyle w:val="ListParagraph"/>
+        <w:numPr>
+          <w:ilvl w:val="1"/>
+          <w:numId w:val="4"/>
+        </w:numPr>
+        <w:rPr>
+          <w:b/>
+        </w:rPr>
+      </w:pPr>
+      <w:r>
+        <w:t>CIVILIAN logs in</w:t>
+      </w:r>
+    </w:p>
+    <w:p>
+      <w:pPr>
+        <w:pStyle w:val="ListParagraph"/>
+        <w:numPr>
+          <w:ilvl w:val="1"/>
+          <w:numId w:val="4"/>
+        </w:numPr>
+        <w:rPr>
+          <w:b/>
+        </w:rPr>
+      </w:pPr>
+      <w:r>
+        <w:t>CIVILIAN opens messages</w:t>
+      </w:r>
+    </w:p>
+    <w:p>
+      <w:pPr>
+        <w:pStyle w:val="ListParagraph"/>
+        <w:numPr>
+          <w:ilvl w:val="0"/>
+          <w:numId w:val="2"/>
+        </w:numPr>
+        <w:rPr>
+          <w:b/>
+        </w:rPr>
+      </w:pPr>
+      <w:r>
+        <w:rPr>
+          <w:b/>
+        </w:rPr>
+        <w:t xml:space="preserve"> </w:t>
+      </w:r>
+      <w:r>
+        <w:rPr>
+          <w:b/>
+        </w:rPr>
+        <w:t>Predicted Outcome:</w:t>
+      </w:r>
+      <w:r>
+        <w:rPr>
+          <w:b/>
+        </w:rPr>
+        <w:t xml:space="preserve"> </w:t>
+      </w:r>
+    </w:p>
+    <w:p>
+      <w:pPr>
+        <w:pStyle w:val="ListParagraph"/>
+        <w:ind w:left="1440"/>
+      </w:pPr>
+      <w:r>
+        <w:t xml:space="preserve">CIVILIAN </w:t>
+      </w:r>
+      <w:r>
+        <w:t xml:space="preserve">receives an invoice stating that the building permit was </w:t>
+      </w:r>
+      <w:r>
+        <w:rPr>
+          <w:color w:val="70AD47" w:themeColor="accent6"/>
+        </w:rPr>
+        <w:t>successfully approved</w:t>
+      </w:r>
+      <w:r>
+        <w:t>.</w:t>
+      </w:r>
+    </w:p>
+    <w:p>
+      <w:pPr>
+        <w:pStyle w:val="ListParagraph"/>
+        <w:ind w:left="1440"/>
+      </w:pPr>
+    </w:p>
+    <w:p>
+      <w:pPr>
+        <w:pStyle w:val="ListParagraph"/>
+        <w:numPr>
+          <w:ilvl w:val="0"/>
+          <w:numId w:val="1"/>
+        </w:numPr>
+        <w:rPr>
+          <w:u w:val="single"/>
+        </w:rPr>
+      </w:pPr>
+      <w:r>
+        <w:rPr>
+          <w:u w:val="single"/>
+        </w:rPr>
+        <w:t>Test Case: The heigh</w:t>
+      </w:r>
+      <w:r>
+        <w:rPr>
+          <w:u w:val="single"/>
+        </w:rPr>
+        <w:t>t of the building</w:t>
+      </w:r>
+      <w:r>
+        <w:rPr>
+          <w:u w:val="single"/>
+        </w:rPr>
+        <w:t xml:space="preserve"> </w:t>
+      </w:r>
+      <w:r>
+        <w:rPr>
+          <w:u w:val="single"/>
+        </w:rPr>
+        <w:t>entered by CIVILIAN</w:t>
       </w:r>
       <w:bookmarkStart w:id="0" w:name="_GoBack"/>
       <w:bookmarkEnd w:id="0"/>
+      <w:r>
+        <w:rPr>
+          <w:u w:val="single"/>
+        </w:rPr>
+        <w:t xml:space="preserve"> is greater than 5</w:t>
+      </w:r>
+      <w:r>
+        <w:rPr>
+          <w:u w:val="single"/>
+        </w:rPr>
+        <w:t xml:space="preserve"> and the approver selects NO</w:t>
+      </w:r>
     </w:p>
     <w:p>
       <w:pPr>
         <w:pStyle w:val="ListParagraph"/>
         <w:numPr>
           <w:ilvl w:val="0"/>
-          <w:numId w:val="1"/>
-        </w:numPr>
-        <w:rPr>
-          <w:u w:val="single"/>
-        </w:rPr>
-      </w:pPr>
-      <w:r>
-        <w:rPr>
-          <w:u w:val="single"/>
-        </w:rPr>
-        <w:t>Test Case: The heigh</w:t>
-      </w:r>
-      <w:r>
-        <w:rPr>
-          <w:u w:val="single"/>
-        </w:rPr>
-        <w:t>t of the building is greater</w:t>
-      </w:r>
-      <w:r>
-        <w:rPr>
-          <w:u w:val="single"/>
-        </w:rPr>
-        <w:t xml:space="preserve"> th</w:t>
-      </w:r>
-      <w:r>
-        <w:rPr>
-          <w:u w:val="single"/>
-        </w:rPr>
-        <w:t>an 5 and the approver selects YES</w:t>
-      </w:r>
-    </w:p>
-    <w:p>
-      <w:pPr>
-        <w:pStyle w:val="ListParagraph"/>
-        <w:numPr>
-          <w:ilvl w:val="0"/>
           <w:numId w:val="4"/>
         </w:numPr>
         <w:rPr>
@@ -951,10 +1354,7 @@
         </w:numPr>
       </w:pPr>
       <w:r>
-        <w:t>CIVILIAN inputs a height tha</w:t>
-      </w:r>
-      <w:r>
-        <w:t>t is greater than 5</w:t>
+        <w:t>CIVILIAN inputs a height that is greater than 5</w:t>
       </w:r>
     </w:p>
     <w:p>
@@ -1023,10 +1423,7 @@
         </w:rPr>
       </w:pPr>
       <w:r>
-        <w:t>APPROVER clicks</w:t>
-      </w:r>
-      <w:r>
-        <w:t xml:space="preserve"> on the radio button labeled YES</w:t>
+        <w:t>APPROVER clicks on the radio button labeled NO</w:t>
       </w:r>
     </w:p>
     <w:p>
@@ -1132,297 +1529,6 @@
       </w:r>
       <w:r>
         <w:rPr>
-          <w:color w:val="70AD47" w:themeColor="accent6"/>
-        </w:rPr>
-        <w:t>successfully</w:t>
-      </w:r>
-      <w:r>
-        <w:rPr>
-          <w:color w:val="70AD47" w:themeColor="accent6"/>
-        </w:rPr>
-        <w:t xml:space="preserve"> approved</w:t>
-      </w:r>
-      <w:r>
-        <w:t>.</w:t>
-      </w:r>
-    </w:p>
-    <w:p>
-      <w:pPr>
-        <w:pStyle w:val="ListParagraph"/>
-        <w:ind w:left="1440"/>
-      </w:pPr>
-    </w:p>
-    <w:p>
-      <w:pPr>
-        <w:pStyle w:val="ListParagraph"/>
-        <w:numPr>
-          <w:ilvl w:val="0"/>
-          <w:numId w:val="1"/>
-        </w:numPr>
-        <w:rPr>
-          <w:u w:val="single"/>
-        </w:rPr>
-      </w:pPr>
-      <w:r>
-        <w:rPr>
-          <w:u w:val="single"/>
-        </w:rPr>
-        <w:t>Test Case: The heigh</w:t>
-      </w:r>
-      <w:r>
-        <w:rPr>
-          <w:u w:val="single"/>
-        </w:rPr>
-        <w:t>t of the building is greater than 5</w:t>
-      </w:r>
-      <w:r>
-        <w:rPr>
-          <w:u w:val="single"/>
-        </w:rPr>
-        <w:t xml:space="preserve"> and the approver selects NO</w:t>
-      </w:r>
-    </w:p>
-    <w:p>
-      <w:pPr>
-        <w:pStyle w:val="ListParagraph"/>
-        <w:numPr>
-          <w:ilvl w:val="0"/>
-          <w:numId w:val="4"/>
-        </w:numPr>
-        <w:rPr>
-          <w:b/>
-        </w:rPr>
-      </w:pPr>
-      <w:r>
-        <w:rPr>
-          <w:b/>
-        </w:rPr>
-        <w:t xml:space="preserve">Script: </w:t>
-      </w:r>
-    </w:p>
-    <w:p>
-      <w:pPr>
-        <w:pStyle w:val="ListParagraph"/>
-        <w:numPr>
-          <w:ilvl w:val="1"/>
-          <w:numId w:val="4"/>
-        </w:numPr>
-      </w:pPr>
-      <w:r>
-        <w:t>CIVILIAN logs in</w:t>
-      </w:r>
-    </w:p>
-    <w:p>
-      <w:pPr>
-        <w:pStyle w:val="ListParagraph"/>
-        <w:numPr>
-          <w:ilvl w:val="1"/>
-          <w:numId w:val="4"/>
-        </w:numPr>
-      </w:pPr>
-      <w:r>
-        <w:t>CIVILIAN creates a request for a building permit</w:t>
-      </w:r>
-    </w:p>
-    <w:p>
-      <w:pPr>
-        <w:pStyle w:val="ListParagraph"/>
-        <w:numPr>
-          <w:ilvl w:val="1"/>
-          <w:numId w:val="4"/>
-        </w:numPr>
-      </w:pPr>
-      <w:r>
-        <w:t xml:space="preserve">CIVILIAN selects a start date </w:t>
-      </w:r>
-    </w:p>
-    <w:p>
-      <w:pPr>
-        <w:pStyle w:val="ListParagraph"/>
-        <w:numPr>
-          <w:ilvl w:val="1"/>
-          <w:numId w:val="4"/>
-        </w:numPr>
-      </w:pPr>
-      <w:r>
-        <w:t>CIVILIAN inputs a height tha</w:t>
-      </w:r>
-      <w:r>
-        <w:t>t is greater than 5</w:t>
-      </w:r>
-    </w:p>
-    <w:p>
-      <w:pPr>
-        <w:pStyle w:val="ListParagraph"/>
-        <w:numPr>
-          <w:ilvl w:val="1"/>
-          <w:numId w:val="4"/>
-        </w:numPr>
-      </w:pPr>
-      <w:r>
-        <w:t>CIVILIAN sends the request for the building permit</w:t>
-      </w:r>
-    </w:p>
-    <w:p>
-      <w:pPr>
-        <w:pStyle w:val="ListParagraph"/>
-        <w:numPr>
-          <w:ilvl w:val="1"/>
-          <w:numId w:val="4"/>
-        </w:numPr>
-      </w:pPr>
-      <w:r>
-        <w:t>CIVILIAN logs out</w:t>
-      </w:r>
-    </w:p>
-    <w:p>
-      <w:pPr>
-        <w:pStyle w:val="ListParagraph"/>
-        <w:numPr>
-          <w:ilvl w:val="1"/>
-          <w:numId w:val="4"/>
-        </w:numPr>
-        <w:rPr>
-          <w:b/>
-        </w:rPr>
-      </w:pPr>
-      <w:r>
-        <w:t>APPROVER logs in</w:t>
-      </w:r>
-    </w:p>
-    <w:p>
-      <w:pPr>
-        <w:pStyle w:val="ListParagraph"/>
-        <w:numPr>
-          <w:ilvl w:val="1"/>
-          <w:numId w:val="4"/>
-        </w:numPr>
-        <w:rPr>
-          <w:b/>
-        </w:rPr>
-      </w:pPr>
-      <w:r>
-        <w:t>APPROVER opens permit approval window</w:t>
-      </w:r>
-    </w:p>
-    <w:p>
-      <w:pPr>
-        <w:pStyle w:val="ListParagraph"/>
-        <w:numPr>
-          <w:ilvl w:val="1"/>
-          <w:numId w:val="4"/>
-        </w:numPr>
-        <w:rPr>
-          <w:b/>
-        </w:rPr>
-      </w:pPr>
-      <w:r>
-        <w:t>APPROVER clicks on the radio button labeled NO</w:t>
-      </w:r>
-    </w:p>
-    <w:p>
-      <w:pPr>
-        <w:pStyle w:val="ListParagraph"/>
-        <w:numPr>
-          <w:ilvl w:val="1"/>
-          <w:numId w:val="4"/>
-        </w:numPr>
-        <w:rPr>
-          <w:b/>
-        </w:rPr>
-      </w:pPr>
-      <w:r>
-        <w:t>APPROVER clicks on the Done button</w:t>
-      </w:r>
-    </w:p>
-    <w:p>
-      <w:pPr>
-        <w:pStyle w:val="ListParagraph"/>
-        <w:numPr>
-          <w:ilvl w:val="1"/>
-          <w:numId w:val="4"/>
-        </w:numPr>
-        <w:rPr>
-          <w:b/>
-        </w:rPr>
-      </w:pPr>
-      <w:r>
-        <w:t>APPROVER logs out</w:t>
-      </w:r>
-    </w:p>
-    <w:p>
-      <w:pPr>
-        <w:pStyle w:val="ListParagraph"/>
-        <w:numPr>
-          <w:ilvl w:val="1"/>
-          <w:numId w:val="4"/>
-        </w:numPr>
-        <w:rPr>
-          <w:b/>
-        </w:rPr>
-      </w:pPr>
-      <w:r>
-        <w:t>CIVILIAN logs in</w:t>
-      </w:r>
-    </w:p>
-    <w:p>
-      <w:pPr>
-        <w:pStyle w:val="ListParagraph"/>
-        <w:numPr>
-          <w:ilvl w:val="1"/>
-          <w:numId w:val="4"/>
-        </w:numPr>
-        <w:rPr>
-          <w:b/>
-        </w:rPr>
-      </w:pPr>
-      <w:r>
-        <w:t>CIVILIAN opens messages</w:t>
-      </w:r>
-    </w:p>
-    <w:p>
-      <w:pPr>
-        <w:pStyle w:val="ListParagraph"/>
-        <w:numPr>
-          <w:ilvl w:val="0"/>
-          <w:numId w:val="2"/>
-        </w:numPr>
-        <w:rPr>
-          <w:b/>
-        </w:rPr>
-      </w:pPr>
-      <w:r>
-        <w:rPr>
-          <w:b/>
-        </w:rPr>
-        <w:t xml:space="preserve"> </w:t>
-      </w:r>
-      <w:r>
-        <w:rPr>
-          <w:b/>
-        </w:rPr>
-        <w:t>Predicted Outcome:</w:t>
-      </w:r>
-      <w:r>
-        <w:rPr>
-          <w:b/>
-        </w:rPr>
-        <w:t xml:space="preserve"> </w:t>
-      </w:r>
-    </w:p>
-    <w:p>
-      <w:pPr>
-        <w:pStyle w:val="ListParagraph"/>
-        <w:ind w:left="1440"/>
-      </w:pPr>
-      <w:r>
-        <w:t xml:space="preserve">CIVILIAN </w:t>
-      </w:r>
-      <w:r>
-        <w:t xml:space="preserve">receives an invoice stating that the building permit was </w:t>
-      </w:r>
-      <w:r>
-        <w:rPr>
           <w:color w:val="FF0000"/>
         </w:rPr>
         <w:t>not approved</w:t>
@@ -1433,7 +1539,7 @@
     </w:p>
     <w:sectPr>
       <w:pgSz w:w="12240" w:h="15840"/>
-      <w:pgMar w:top="1440" w:right="1440" w:bottom="1440" w:left="1440" w:header="720" w:footer="720" w:gutter="0"/>
+      <w:pgMar w:top="720" w:right="720" w:bottom="720" w:left="720" w:header="720" w:footer="720" w:gutter="0"/>
       <w:cols w:space="720"/>
       <w:docGrid w:linePitch="360"/>
     </w:sectPr>
@@ -2011,6 +2117,7 @@
     <w:lsdException w:name="HTML Sample" w:semiHidden="1" w:unhideWhenUsed="1"/>
     <w:lsdException w:name="HTML Typewriter" w:semiHidden="1" w:unhideWhenUsed="1"/>
     <w:lsdException w:name="HTML Variable" w:semiHidden="1" w:unhideWhenUsed="1"/>
+    <w:lsdException w:name="Normal Table" w:semiHidden="1" w:unhideWhenUsed="1"/>
     <w:lsdException w:name="annotation subject" w:semiHidden="1" w:unhideWhenUsed="1"/>
     <w:lsdException w:name="No List" w:semiHidden="1" w:unhideWhenUsed="1"/>
     <w:lsdException w:name="Outline List 1" w:semiHidden="1" w:unhideWhenUsed="1"/>
@@ -2057,8 +2164,10 @@
     <w:lsdException w:name="Table Subtle 2" w:semiHidden="1" w:unhideWhenUsed="1"/>
     <w:lsdException w:name="Table Web 1" w:semiHidden="1" w:unhideWhenUsed="1"/>
     <w:lsdException w:name="Table Web 2" w:semiHidden="1" w:unhideWhenUsed="1"/>
+    <w:lsdException w:name="Table Web 3" w:semiHidden="1" w:unhideWhenUsed="1"/>
     <w:lsdException w:name="Balloon Text" w:semiHidden="1" w:unhideWhenUsed="1"/>
     <w:lsdException w:name="Table Grid" w:uiPriority="39"/>
+    <w:lsdException w:name="Table Theme" w:semiHidden="1" w:unhideWhenUsed="1"/>
     <w:lsdException w:name="Placeholder Text" w:semiHidden="1"/>
     <w:lsdException w:name="No Spacing" w:uiPriority="1" w:qFormat="1"/>
     <w:lsdException w:name="Light Shading" w:uiPriority="60"/>

</xml_diff>

<commit_message>
finished with test cases file
</commit_message>
<xml_diff>
--- a/test_cases.docx
+++ b/test_cases.docx
@@ -137,6 +137,7 @@
     <w:p>
       <w:pPr>
         <w:rPr>
+          <w:i/>
           <w:sz w:val="24"/>
           <w:szCs w:val="24"/>
         </w:rPr>
@@ -154,16 +155,240 @@
           <w:sz w:val="24"/>
           <w:szCs w:val="24"/>
         </w:rPr>
-        <w:t xml:space="preserve"> …</w:t>
-      </w:r>
-    </w:p>
-    <w:p>
-      <w:pPr>
-        <w:rPr>
-          <w:sz w:val="24"/>
-          <w:szCs w:val="24"/>
-        </w:rPr>
-      </w:pPr>
+        <w:t xml:space="preserve"> </w:t>
+      </w:r>
+      <w:hyperlink r:id="rId5" w:history="1">
+        <w:r>
+          <w:rPr>
+            <w:rStyle w:val="Hyperlink"/>
+            <w:i/>
+            <w:sz w:val="24"/>
+            <w:szCs w:val="24"/>
+          </w:rPr>
+          <w:t>https://youtu.be/gU54uUlPnwI</w:t>
+        </w:r>
+      </w:hyperlink>
+    </w:p>
+    <w:p>
+      <w:pPr>
+        <w:rPr>
+          <w:sz w:val="24"/>
+          <w:szCs w:val="24"/>
+        </w:rPr>
+      </w:pPr>
+      <w:r>
+        <w:rPr>
+          <w:sz w:val="24"/>
+          <w:szCs w:val="24"/>
+        </w:rPr>
+        <w:t>S</w:t>
+      </w:r>
+      <w:r>
+        <w:rPr>
+          <w:sz w:val="24"/>
+          <w:szCs w:val="24"/>
+        </w:rPr>
+        <w:t>ix test cases have been executed on Alan’s permit system</w:t>
+      </w:r>
+      <w:r>
+        <w:rPr>
+          <w:sz w:val="24"/>
+          <w:szCs w:val="24"/>
+        </w:rPr>
+        <w:t>.</w:t>
+      </w:r>
+      <w:r>
+        <w:rPr>
+          <w:sz w:val="24"/>
+          <w:szCs w:val="24"/>
+        </w:rPr>
+        <w:br/>
+      </w:r>
+      <w:r>
+        <w:rPr>
+          <w:sz w:val="24"/>
+          <w:szCs w:val="24"/>
+        </w:rPr>
+        <w:t xml:space="preserve"> </w:t>
+      </w:r>
+      <w:r>
+        <w:rPr>
+          <w:sz w:val="24"/>
+          <w:szCs w:val="24"/>
+        </w:rPr>
+        <w:br/>
+        <w:t>The first and the sixth cases test inclusive boundary values of the height being 3 and 5 for which the permit has to be automatically approved.</w:t>
+      </w:r>
+    </w:p>
+    <w:p>
+      <w:pPr>
+        <w:rPr>
+          <w:sz w:val="24"/>
+          <w:szCs w:val="24"/>
+        </w:rPr>
+      </w:pPr>
+      <w:r>
+        <w:rPr>
+          <w:sz w:val="24"/>
+          <w:szCs w:val="24"/>
+        </w:rPr>
+        <w:t xml:space="preserve">The second and third cases test height values greater than 5. </w:t>
+      </w:r>
+      <w:r>
+        <w:rPr>
+          <w:sz w:val="24"/>
+          <w:szCs w:val="24"/>
+        </w:rPr>
+        <w:t>For height values greater than 5, the approver has to manually approve with a choice between yes or no. Hence, two test cases for height greater than 5.</w:t>
+      </w:r>
+    </w:p>
+    <w:p>
+      <w:pPr>
+        <w:rPr>
+          <w:sz w:val="24"/>
+          <w:szCs w:val="24"/>
+        </w:rPr>
+      </w:pPr>
+      <w:r>
+        <w:rPr>
+          <w:sz w:val="24"/>
+          <w:szCs w:val="24"/>
+        </w:rPr>
+        <w:t xml:space="preserve">The fourth and fifth cases test height values less than 3. </w:t>
+      </w:r>
+      <w:r>
+        <w:rPr>
+          <w:sz w:val="24"/>
+          <w:szCs w:val="24"/>
+        </w:rPr>
+        <w:t xml:space="preserve">For height </w:t>
+      </w:r>
+      <w:r>
+        <w:rPr>
+          <w:sz w:val="24"/>
+          <w:szCs w:val="24"/>
+        </w:rPr>
+        <w:t>values less than 3</w:t>
+      </w:r>
+      <w:r>
+        <w:rPr>
+          <w:sz w:val="24"/>
+          <w:szCs w:val="24"/>
+        </w:rPr>
+        <w:t>, the approver has to manually approve with a choice between yes or no. Hence, t</w:t>
+      </w:r>
+      <w:r>
+        <w:rPr>
+          <w:sz w:val="24"/>
+          <w:szCs w:val="24"/>
+        </w:rPr>
+        <w:t>wo test cases for height le</w:t>
+      </w:r>
+      <w:bookmarkStart w:id="0" w:name="_GoBack"/>
+      <w:bookmarkEnd w:id="0"/>
+      <w:r>
+        <w:rPr>
+          <w:sz w:val="24"/>
+          <w:szCs w:val="24"/>
+        </w:rPr>
+        <w:t>ss than 3</w:t>
+      </w:r>
+      <w:r>
+        <w:rPr>
+          <w:sz w:val="24"/>
+          <w:szCs w:val="24"/>
+        </w:rPr>
+        <w:t>.</w:t>
+      </w:r>
+    </w:p>
+    <w:p>
+      <w:pPr>
+        <w:rPr>
+          <w:i/>
+          <w:sz w:val="24"/>
+          <w:szCs w:val="24"/>
+        </w:rPr>
+      </w:pPr>
+      <w:r>
+        <w:rPr>
+          <w:sz w:val="24"/>
+          <w:szCs w:val="24"/>
+        </w:rPr>
+        <w:t xml:space="preserve">The CIVILIAN is played by actor </w:t>
+      </w:r>
+      <w:r>
+        <w:rPr>
+          <w:i/>
+          <w:sz w:val="24"/>
+          <w:szCs w:val="24"/>
+        </w:rPr>
+        <w:t xml:space="preserve">Marcus </w:t>
+      </w:r>
+      <w:proofErr w:type="spellStart"/>
+      <w:r>
+        <w:rPr>
+          <w:i/>
+          <w:sz w:val="24"/>
+          <w:szCs w:val="24"/>
+        </w:rPr>
+        <w:t>Klimstra</w:t>
+      </w:r>
+      <w:proofErr w:type="spellEnd"/>
+    </w:p>
+    <w:p>
+      <w:pPr>
+        <w:rPr>
+          <w:sz w:val="24"/>
+          <w:szCs w:val="24"/>
+        </w:rPr>
+      </w:pPr>
+      <w:r>
+        <w:rPr>
+          <w:sz w:val="24"/>
+          <w:szCs w:val="24"/>
+        </w:rPr>
+        <w:t xml:space="preserve">The APPROVER is played by actor </w:t>
+      </w:r>
+      <w:r>
+        <w:rPr>
+          <w:i/>
+          <w:sz w:val="24"/>
+          <w:szCs w:val="24"/>
+        </w:rPr>
+        <w:t xml:space="preserve">Johan </w:t>
+      </w:r>
+      <w:proofErr w:type="spellStart"/>
+      <w:r>
+        <w:rPr>
+          <w:i/>
+          <w:sz w:val="24"/>
+          <w:szCs w:val="24"/>
+        </w:rPr>
+        <w:t>Hagedoorn</w:t>
+      </w:r>
+      <w:proofErr w:type="spellEnd"/>
+    </w:p>
+    <w:p>
+      <w:pPr>
+        <w:rPr>
+          <w:sz w:val="24"/>
+          <w:szCs w:val="24"/>
+        </w:rPr>
+      </w:pPr>
+      <w:r>
+        <w:rPr>
+          <w:sz w:val="24"/>
+          <w:szCs w:val="24"/>
+        </w:rPr>
+        <w:t xml:space="preserve"> </w:t>
+      </w:r>
+      <w:r>
+        <w:rPr>
+          <w:sz w:val="24"/>
+          <w:szCs w:val="24"/>
+        </w:rPr>
+        <w:t>Below, follow the 6 test cases:</w:t>
+      </w:r>
     </w:p>
     <w:p>
       <w:pPr>
@@ -198,7 +423,13 @@
         <w:rPr>
           <w:u w:val="single"/>
         </w:rPr>
-        <w:t xml:space="preserve"> is between 3 and 5 inclusive</w:t>
+        <w:t xml:space="preserve"> is </w:t>
+      </w:r>
+      <w:r>
+        <w:rPr>
+          <w:u w:val="single"/>
+        </w:rPr>
+        <w:t>3</w:t>
       </w:r>
     </w:p>
     <w:p>
@@ -208,87 +439,18 @@
           <w:ilvl w:val="0"/>
           <w:numId w:val="2"/>
         </w:numPr>
-        <w:rPr>
-          <w:b/>
-        </w:rPr>
-      </w:pPr>
-      <w:r>
-        <w:rPr>
-          <w:b/>
-        </w:rPr>
-        <w:t xml:space="preserve">Script:  </w:t>
-      </w:r>
-    </w:p>
-    <w:p>
-      <w:pPr>
-        <w:pStyle w:val="ListParagraph"/>
-        <w:numPr>
-          <w:ilvl w:val="1"/>
-          <w:numId w:val="2"/>
-        </w:numPr>
-      </w:pPr>
-      <w:r>
-        <w:t>CIVILIAN logs in</w:t>
-      </w:r>
-    </w:p>
-    <w:p>
-      <w:pPr>
-        <w:pStyle w:val="ListParagraph"/>
-        <w:numPr>
-          <w:ilvl w:val="1"/>
-          <w:numId w:val="2"/>
-        </w:numPr>
-      </w:pPr>
-      <w:r>
-        <w:t xml:space="preserve">CIVILIAN </w:t>
-      </w:r>
-      <w:r>
-        <w:t xml:space="preserve">creates a </w:t>
-      </w:r>
-      <w:r>
-        <w:t>request</w:t>
-      </w:r>
-      <w:r>
-        <w:t xml:space="preserve"> for a </w:t>
-      </w:r>
-      <w:r>
-        <w:t>building permit</w:t>
-      </w:r>
-    </w:p>
-    <w:p>
-      <w:pPr>
-        <w:pStyle w:val="ListParagraph"/>
-        <w:numPr>
-          <w:ilvl w:val="1"/>
-          <w:numId w:val="2"/>
-        </w:numPr>
-      </w:pPr>
-      <w:r>
-        <w:t xml:space="preserve">CIVILIAN selects a start date </w:t>
-      </w:r>
-    </w:p>
-    <w:p>
-      <w:pPr>
-        <w:pStyle w:val="ListParagraph"/>
-        <w:numPr>
-          <w:ilvl w:val="1"/>
-          <w:numId w:val="2"/>
-        </w:numPr>
-      </w:pPr>
-      <w:r>
-        <w:t>CIVILIAN inputs a height between 3 and 5 both inclusive</w:t>
-      </w:r>
-    </w:p>
-    <w:p>
-      <w:pPr>
-        <w:pStyle w:val="ListParagraph"/>
-        <w:numPr>
-          <w:ilvl w:val="1"/>
-          <w:numId w:val="2"/>
-        </w:numPr>
-      </w:pPr>
-      <w:r>
-        <w:t>CIVILIAN sends the request for the building permit</w:t>
+      </w:pPr>
+      <w:r>
+        <w:rPr>
+          <w:b/>
+        </w:rPr>
+        <w:t>Start State:</w:t>
+      </w:r>
+      <w:r>
+        <w:t xml:space="preserve"> </w:t>
+      </w:r>
+      <w:r>
+        <w:t>CIVILIAN has logged in and is ready to request a building permit</w:t>
       </w:r>
     </w:p>
     <w:p>
@@ -306,6 +468,93 @@
         <w:rPr>
           <w:b/>
         </w:rPr>
+        <w:t xml:space="preserve">Script:  </w:t>
+      </w:r>
+    </w:p>
+    <w:p>
+      <w:pPr>
+        <w:pStyle w:val="ListParagraph"/>
+        <w:numPr>
+          <w:ilvl w:val="1"/>
+          <w:numId w:val="2"/>
+        </w:numPr>
+      </w:pPr>
+      <w:r>
+        <w:t xml:space="preserve">CIVILIAN </w:t>
+      </w:r>
+      <w:r>
+        <w:t xml:space="preserve">creates a </w:t>
+      </w:r>
+      <w:r>
+        <w:t>request</w:t>
+      </w:r>
+      <w:r>
+        <w:t xml:space="preserve"> for a </w:t>
+      </w:r>
+      <w:r>
+        <w:t>building permit</w:t>
+      </w:r>
+    </w:p>
+    <w:p>
+      <w:pPr>
+        <w:pStyle w:val="ListParagraph"/>
+        <w:numPr>
+          <w:ilvl w:val="1"/>
+          <w:numId w:val="2"/>
+        </w:numPr>
+      </w:pPr>
+      <w:r>
+        <w:t xml:space="preserve">CIVILIAN selects a start date </w:t>
+      </w:r>
+    </w:p>
+    <w:p>
+      <w:pPr>
+        <w:pStyle w:val="ListParagraph"/>
+        <w:numPr>
+          <w:ilvl w:val="1"/>
+          <w:numId w:val="2"/>
+        </w:numPr>
+      </w:pPr>
+      <w:r>
+        <w:t xml:space="preserve">CIVILIAN inputs a height </w:t>
+      </w:r>
+      <w:r>
+        <w:t>equal</w:t>
+      </w:r>
+      <w:r>
+        <w:t xml:space="preserve"> to 3</w:t>
+      </w:r>
+      <w:r>
+        <w:t xml:space="preserve"> </w:t>
+      </w:r>
+    </w:p>
+    <w:p>
+      <w:pPr>
+        <w:pStyle w:val="ListParagraph"/>
+        <w:numPr>
+          <w:ilvl w:val="1"/>
+          <w:numId w:val="2"/>
+        </w:numPr>
+      </w:pPr>
+      <w:r>
+        <w:t>CIVILIAN sends the request for the building permit</w:t>
+      </w:r>
+    </w:p>
+    <w:p>
+      <w:pPr>
+        <w:pStyle w:val="ListParagraph"/>
+        <w:numPr>
+          <w:ilvl w:val="0"/>
+          <w:numId w:val="2"/>
+        </w:numPr>
+        <w:rPr>
+          <w:b/>
+        </w:rPr>
+      </w:pPr>
+      <w:r>
+        <w:rPr>
+          <w:b/>
+        </w:rPr>
         <w:t>Predicted Outcome:</w:t>
       </w:r>
       <w:r>
@@ -379,13 +628,37 @@
         <w:rPr>
           <w:u w:val="single"/>
         </w:rPr>
-        <w:t xml:space="preserve"> is less than 3 </w:t>
-      </w:r>
-      <w:r>
-        <w:rPr>
-          <w:u w:val="single"/>
-        </w:rPr>
-        <w:t>and the approver selects YES</w:t>
+        <w:t xml:space="preserve"> is 50</w:t>
+      </w:r>
+      <w:r>
+        <w:rPr>
+          <w:u w:val="single"/>
+        </w:rPr>
+        <w:t xml:space="preserve"> </w:t>
+      </w:r>
+      <w:r>
+        <w:rPr>
+          <w:u w:val="single"/>
+        </w:rPr>
+        <w:t xml:space="preserve">meters </w:t>
+      </w:r>
+      <w:r>
+        <w:rPr>
+          <w:u w:val="single"/>
+        </w:rPr>
+        <w:t xml:space="preserve">and the </w:t>
+      </w:r>
+      <w:r>
+        <w:rPr>
+          <w:u w:val="single"/>
+        </w:rPr>
+        <w:t>APPROVER</w:t>
+      </w:r>
+      <w:r>
+        <w:rPr>
+          <w:u w:val="single"/>
+        </w:rPr>
+        <w:t xml:space="preserve"> selects YES</w:t>
       </w:r>
     </w:p>
     <w:p>
@@ -393,6 +666,27 @@
         <w:pStyle w:val="ListParagraph"/>
         <w:numPr>
           <w:ilvl w:val="0"/>
+          <w:numId w:val="6"/>
+        </w:numPr>
+      </w:pPr>
+      <w:r>
+        <w:rPr>
+          <w:b/>
+        </w:rPr>
+        <w:t>Start State:</w:t>
+      </w:r>
+      <w:r>
+        <w:t xml:space="preserve"> </w:t>
+      </w:r>
+      <w:r>
+        <w:t>CIVILIAN has logged in and is ready to request a building permit</w:t>
+      </w:r>
+    </w:p>
+    <w:p>
+      <w:pPr>
+        <w:pStyle w:val="ListParagraph"/>
+        <w:numPr>
+          <w:ilvl w:val="0"/>
           <w:numId w:val="4"/>
         </w:numPr>
         <w:rPr>
@@ -415,6 +709,147 @@
         </w:numPr>
       </w:pPr>
       <w:r>
+        <w:t>CIVILIAN creates a request for a building permit</w:t>
+      </w:r>
+    </w:p>
+    <w:p>
+      <w:pPr>
+        <w:pStyle w:val="ListParagraph"/>
+        <w:numPr>
+          <w:ilvl w:val="1"/>
+          <w:numId w:val="4"/>
+        </w:numPr>
+      </w:pPr>
+      <w:r>
+        <w:t xml:space="preserve">CIVILIAN selects a start date </w:t>
+      </w:r>
+    </w:p>
+    <w:p>
+      <w:pPr>
+        <w:pStyle w:val="ListParagraph"/>
+        <w:numPr>
+          <w:ilvl w:val="1"/>
+          <w:numId w:val="4"/>
+        </w:numPr>
+      </w:pPr>
+      <w:r>
+        <w:t>CIVILIAN inp</w:t>
+      </w:r>
+      <w:r>
+        <w:t>uts a height that is equal to 50 meters</w:t>
+      </w:r>
+    </w:p>
+    <w:p>
+      <w:pPr>
+        <w:pStyle w:val="ListParagraph"/>
+        <w:numPr>
+          <w:ilvl w:val="1"/>
+          <w:numId w:val="4"/>
+        </w:numPr>
+      </w:pPr>
+      <w:r>
+        <w:t>CIVILIAN sends the request for the building permit</w:t>
+      </w:r>
+    </w:p>
+    <w:p>
+      <w:pPr>
+        <w:pStyle w:val="ListParagraph"/>
+        <w:numPr>
+          <w:ilvl w:val="1"/>
+          <w:numId w:val="4"/>
+        </w:numPr>
+      </w:pPr>
+      <w:r>
+        <w:t>CIVILIAN logs out</w:t>
+      </w:r>
+    </w:p>
+    <w:p>
+      <w:pPr>
+        <w:pStyle w:val="ListParagraph"/>
+        <w:numPr>
+          <w:ilvl w:val="1"/>
+          <w:numId w:val="4"/>
+        </w:numPr>
+        <w:rPr>
+          <w:b/>
+        </w:rPr>
+      </w:pPr>
+      <w:r>
+        <w:t>APPROVER logs in</w:t>
+      </w:r>
+    </w:p>
+    <w:p>
+      <w:pPr>
+        <w:pStyle w:val="ListParagraph"/>
+        <w:numPr>
+          <w:ilvl w:val="1"/>
+          <w:numId w:val="4"/>
+        </w:numPr>
+        <w:rPr>
+          <w:b/>
+        </w:rPr>
+      </w:pPr>
+      <w:r>
+        <w:t>APPROVER opens permit approval window</w:t>
+      </w:r>
+    </w:p>
+    <w:p>
+      <w:pPr>
+        <w:pStyle w:val="ListParagraph"/>
+        <w:numPr>
+          <w:ilvl w:val="1"/>
+          <w:numId w:val="4"/>
+        </w:numPr>
+        <w:rPr>
+          <w:b/>
+        </w:rPr>
+      </w:pPr>
+      <w:r>
+        <w:t>APPROVER clicks on the radio button labeled YES</w:t>
+      </w:r>
+    </w:p>
+    <w:p>
+      <w:pPr>
+        <w:pStyle w:val="ListParagraph"/>
+        <w:numPr>
+          <w:ilvl w:val="1"/>
+          <w:numId w:val="4"/>
+        </w:numPr>
+        <w:rPr>
+          <w:b/>
+        </w:rPr>
+      </w:pPr>
+      <w:r>
+        <w:t>APPROVER clicks on the Done button</w:t>
+      </w:r>
+    </w:p>
+    <w:p>
+      <w:pPr>
+        <w:pStyle w:val="ListParagraph"/>
+        <w:numPr>
+          <w:ilvl w:val="1"/>
+          <w:numId w:val="4"/>
+        </w:numPr>
+        <w:rPr>
+          <w:b/>
+        </w:rPr>
+      </w:pPr>
+      <w:r>
+        <w:t>APPROVER logs out</w:t>
+      </w:r>
+    </w:p>
+    <w:p>
+      <w:pPr>
+        <w:pStyle w:val="ListParagraph"/>
+        <w:numPr>
+          <w:ilvl w:val="1"/>
+          <w:numId w:val="4"/>
+        </w:numPr>
+        <w:rPr>
+          <w:b/>
+        </w:rPr>
+      </w:pPr>
+      <w:r>
         <w:t>CIVILIAN logs in</w:t>
       </w:r>
     </w:p>
@@ -425,162 +860,15 @@
           <w:ilvl w:val="1"/>
           <w:numId w:val="4"/>
         </w:numPr>
-      </w:pPr>
-      <w:r>
-        <w:t>CIVILIAN creates a request for a building permit</w:t>
-      </w:r>
-    </w:p>
-    <w:p>
-      <w:pPr>
-        <w:pStyle w:val="ListParagraph"/>
-        <w:numPr>
-          <w:ilvl w:val="1"/>
-          <w:numId w:val="4"/>
-        </w:numPr>
-      </w:pPr>
-      <w:r>
-        <w:t xml:space="preserve">CIVILIAN selects a start date </w:t>
-      </w:r>
-    </w:p>
-    <w:p>
-      <w:pPr>
-        <w:pStyle w:val="ListParagraph"/>
-        <w:numPr>
-          <w:ilvl w:val="1"/>
-          <w:numId w:val="4"/>
-        </w:numPr>
-      </w:pPr>
-      <w:r>
-        <w:t>CIVILIAN inputs a height that is less than 3</w:t>
-      </w:r>
-    </w:p>
-    <w:p>
-      <w:pPr>
-        <w:pStyle w:val="ListParagraph"/>
-        <w:numPr>
-          <w:ilvl w:val="1"/>
-          <w:numId w:val="4"/>
-        </w:numPr>
-      </w:pPr>
-      <w:r>
-        <w:t>CIVILIAN sends the request for the building permit</w:t>
-      </w:r>
-    </w:p>
-    <w:p>
-      <w:pPr>
-        <w:pStyle w:val="ListParagraph"/>
-        <w:numPr>
-          <w:ilvl w:val="1"/>
-          <w:numId w:val="4"/>
-        </w:numPr>
-      </w:pPr>
-      <w:r>
-        <w:t>CIVILIAN logs out</w:t>
-      </w:r>
-    </w:p>
-    <w:p>
-      <w:pPr>
-        <w:pStyle w:val="ListParagraph"/>
-        <w:numPr>
-          <w:ilvl w:val="1"/>
-          <w:numId w:val="4"/>
-        </w:numPr>
-        <w:rPr>
-          <w:b/>
-        </w:rPr>
-      </w:pPr>
-      <w:r>
-        <w:t>APPROVER logs in</w:t>
-      </w:r>
-    </w:p>
-    <w:p>
-      <w:pPr>
-        <w:pStyle w:val="ListParagraph"/>
-        <w:numPr>
-          <w:ilvl w:val="1"/>
-          <w:numId w:val="4"/>
-        </w:numPr>
-        <w:rPr>
-          <w:b/>
-        </w:rPr>
-      </w:pPr>
-      <w:r>
-        <w:t>APPROVER opens permit approval window</w:t>
-      </w:r>
-    </w:p>
-    <w:p>
-      <w:pPr>
-        <w:pStyle w:val="ListParagraph"/>
-        <w:numPr>
-          <w:ilvl w:val="1"/>
-          <w:numId w:val="4"/>
-        </w:numPr>
-        <w:rPr>
-          <w:b/>
-        </w:rPr>
-      </w:pPr>
-      <w:r>
-        <w:t>APPROVER clicks on the radio button labeled YES</w:t>
-      </w:r>
-    </w:p>
-    <w:p>
-      <w:pPr>
-        <w:pStyle w:val="ListParagraph"/>
-        <w:numPr>
-          <w:ilvl w:val="1"/>
-          <w:numId w:val="4"/>
-        </w:numPr>
-        <w:rPr>
-          <w:b/>
-        </w:rPr>
-      </w:pPr>
-      <w:r>
-        <w:t>APPROVER clicks on the Done button</w:t>
-      </w:r>
-    </w:p>
-    <w:p>
-      <w:pPr>
-        <w:pStyle w:val="ListParagraph"/>
-        <w:numPr>
-          <w:ilvl w:val="1"/>
-          <w:numId w:val="4"/>
-        </w:numPr>
-        <w:rPr>
-          <w:b/>
-        </w:rPr>
-      </w:pPr>
-      <w:r>
-        <w:t>APPROVER logs out</w:t>
-      </w:r>
-    </w:p>
-    <w:p>
-      <w:pPr>
-        <w:pStyle w:val="ListParagraph"/>
-        <w:numPr>
-          <w:ilvl w:val="1"/>
-          <w:numId w:val="4"/>
-        </w:numPr>
-        <w:rPr>
-          <w:b/>
-        </w:rPr>
-      </w:pPr>
-      <w:r>
-        <w:t>CIVILIAN logs in</w:t>
-      </w:r>
-    </w:p>
-    <w:p>
-      <w:pPr>
-        <w:pStyle w:val="ListParagraph"/>
-        <w:numPr>
-          <w:ilvl w:val="1"/>
-          <w:numId w:val="4"/>
-        </w:numPr>
-        <w:rPr>
-          <w:b/>
-        </w:rPr>
-      </w:pPr>
-      <w:r>
-        <w:t>CIVILIAN opens messages</w:t>
+        <w:rPr>
+          <w:b/>
+        </w:rPr>
+      </w:pPr>
+      <w:r>
+        <w:t xml:space="preserve">CIVILIAN opens message </w:t>
+      </w:r>
+      <w:r>
+        <w:t>that contains invoice</w:t>
       </w:r>
     </w:p>
     <w:p>
@@ -658,31 +946,49 @@
         <w:rPr>
           <w:u w:val="single"/>
         </w:rPr>
-        <w:t xml:space="preserve"> </w:t>
-      </w:r>
-      <w:r>
-        <w:rPr>
-          <w:u w:val="single"/>
-        </w:rPr>
-        <w:t>entered by CIVILIAN</w:t>
-      </w:r>
-      <w:r>
-        <w:rPr>
-          <w:u w:val="single"/>
-        </w:rPr>
-        <w:t xml:space="preserve"> is less than 3</w:t>
-      </w:r>
-      <w:r>
-        <w:rPr>
-          <w:u w:val="single"/>
-        </w:rPr>
-        <w:t xml:space="preserve"> </w:t>
-      </w:r>
-      <w:r>
-        <w:rPr>
-          <w:u w:val="single"/>
-        </w:rPr>
-        <w:t>and the approver selects NO</w:t>
+        <w:t xml:space="preserve"> entered by CIVILIAN</w:t>
+      </w:r>
+      <w:r>
+        <w:rPr>
+          <w:u w:val="single"/>
+        </w:rPr>
+        <w:t xml:space="preserve"> is equal </w:t>
+      </w:r>
+      <w:r>
+        <w:rPr>
+          <w:u w:val="single"/>
+        </w:rPr>
+        <w:t>t</w:t>
+      </w:r>
+      <w:r>
+        <w:rPr>
+          <w:u w:val="single"/>
+        </w:rPr>
+        <w:t>o 30</w:t>
+      </w:r>
+      <w:r>
+        <w:rPr>
+          <w:u w:val="single"/>
+        </w:rPr>
+        <w:t xml:space="preserve"> meters </w:t>
+      </w:r>
+      <w:r>
+        <w:rPr>
+          <w:u w:val="single"/>
+        </w:rPr>
+        <w:t xml:space="preserve">and the </w:t>
+      </w:r>
+      <w:r>
+        <w:rPr>
+          <w:u w:val="single"/>
+        </w:rPr>
+        <w:t>APPROVER</w:t>
+      </w:r>
+      <w:r>
+        <w:rPr>
+          <w:u w:val="single"/>
+        </w:rPr>
+        <w:t xml:space="preserve"> selects NO</w:t>
       </w:r>
     </w:p>
     <w:p>
@@ -700,6 +1006,28 @@
         <w:rPr>
           <w:b/>
         </w:rPr>
+        <w:lastRenderedPageBreak/>
+        <w:t xml:space="preserve">Start State: </w:t>
+      </w:r>
+      <w:r>
+        <w:t>CIVILIAN has logged in and is ready to request a building permit</w:t>
+      </w:r>
+    </w:p>
+    <w:p>
+      <w:pPr>
+        <w:pStyle w:val="ListParagraph"/>
+        <w:numPr>
+          <w:ilvl w:val="0"/>
+          <w:numId w:val="4"/>
+        </w:numPr>
+        <w:rPr>
+          <w:b/>
+        </w:rPr>
+      </w:pPr>
+      <w:r>
+        <w:rPr>
+          <w:b/>
+        </w:rPr>
         <w:t xml:space="preserve">Script: </w:t>
       </w:r>
     </w:p>
@@ -712,6 +1040,153 @@
         </w:numPr>
       </w:pPr>
       <w:r>
+        <w:t>CIVILIAN creates a request for a building permit</w:t>
+      </w:r>
+    </w:p>
+    <w:p>
+      <w:pPr>
+        <w:pStyle w:val="ListParagraph"/>
+        <w:numPr>
+          <w:ilvl w:val="1"/>
+          <w:numId w:val="4"/>
+        </w:numPr>
+      </w:pPr>
+      <w:r>
+        <w:t xml:space="preserve">CIVILIAN selects a start date </w:t>
+      </w:r>
+    </w:p>
+    <w:p>
+      <w:pPr>
+        <w:pStyle w:val="ListParagraph"/>
+        <w:numPr>
+          <w:ilvl w:val="1"/>
+          <w:numId w:val="4"/>
+        </w:numPr>
+      </w:pPr>
+      <w:r>
+        <w:t xml:space="preserve">CIVILIAN inputs a height that </w:t>
+      </w:r>
+      <w:r>
+        <w:t>is equal to 3</w:t>
+      </w:r>
+      <w:r>
+        <w:t>0</w:t>
+      </w:r>
+      <w:r>
+        <w:t xml:space="preserve"> meters</w:t>
+      </w:r>
+    </w:p>
+    <w:p>
+      <w:pPr>
+        <w:pStyle w:val="ListParagraph"/>
+        <w:numPr>
+          <w:ilvl w:val="1"/>
+          <w:numId w:val="4"/>
+        </w:numPr>
+      </w:pPr>
+      <w:r>
+        <w:t>CIVILIAN sends the request for the building permit</w:t>
+      </w:r>
+    </w:p>
+    <w:p>
+      <w:pPr>
+        <w:pStyle w:val="ListParagraph"/>
+        <w:numPr>
+          <w:ilvl w:val="1"/>
+          <w:numId w:val="4"/>
+        </w:numPr>
+      </w:pPr>
+      <w:r>
+        <w:t>CIVILIAN logs out</w:t>
+      </w:r>
+    </w:p>
+    <w:p>
+      <w:pPr>
+        <w:pStyle w:val="ListParagraph"/>
+        <w:numPr>
+          <w:ilvl w:val="1"/>
+          <w:numId w:val="4"/>
+        </w:numPr>
+        <w:rPr>
+          <w:b/>
+        </w:rPr>
+      </w:pPr>
+      <w:r>
+        <w:t>APPROVER logs in</w:t>
+      </w:r>
+    </w:p>
+    <w:p>
+      <w:pPr>
+        <w:pStyle w:val="ListParagraph"/>
+        <w:numPr>
+          <w:ilvl w:val="1"/>
+          <w:numId w:val="4"/>
+        </w:numPr>
+        <w:rPr>
+          <w:b/>
+        </w:rPr>
+      </w:pPr>
+      <w:r>
+        <w:t>APPROVER opens permit approval window</w:t>
+      </w:r>
+    </w:p>
+    <w:p>
+      <w:pPr>
+        <w:pStyle w:val="ListParagraph"/>
+        <w:numPr>
+          <w:ilvl w:val="1"/>
+          <w:numId w:val="4"/>
+        </w:numPr>
+        <w:rPr>
+          <w:b/>
+        </w:rPr>
+      </w:pPr>
+      <w:r>
+        <w:t>APPROVER clicks on the radio button labeled NO</w:t>
+      </w:r>
+    </w:p>
+    <w:p>
+      <w:pPr>
+        <w:pStyle w:val="ListParagraph"/>
+        <w:numPr>
+          <w:ilvl w:val="1"/>
+          <w:numId w:val="4"/>
+        </w:numPr>
+        <w:rPr>
+          <w:b/>
+        </w:rPr>
+      </w:pPr>
+      <w:r>
+        <w:t>APPROVER clicks on the Done button</w:t>
+      </w:r>
+    </w:p>
+    <w:p>
+      <w:pPr>
+        <w:pStyle w:val="ListParagraph"/>
+        <w:numPr>
+          <w:ilvl w:val="1"/>
+          <w:numId w:val="4"/>
+        </w:numPr>
+        <w:rPr>
+          <w:b/>
+        </w:rPr>
+      </w:pPr>
+      <w:r>
+        <w:t>APPROVER logs out</w:t>
+      </w:r>
+    </w:p>
+    <w:p>
+      <w:pPr>
+        <w:pStyle w:val="ListParagraph"/>
+        <w:numPr>
+          <w:ilvl w:val="1"/>
+          <w:numId w:val="4"/>
+        </w:numPr>
+        <w:rPr>
+          <w:b/>
+        </w:rPr>
+      </w:pPr>
+      <w:r>
         <w:t>CIVILIAN logs in</w:t>
       </w:r>
     </w:p>
@@ -722,162 +1197,15 @@
           <w:ilvl w:val="1"/>
           <w:numId w:val="4"/>
         </w:numPr>
-      </w:pPr>
-      <w:r>
-        <w:t>CIVILIAN creates a request for a building permit</w:t>
-      </w:r>
-    </w:p>
-    <w:p>
-      <w:pPr>
-        <w:pStyle w:val="ListParagraph"/>
-        <w:numPr>
-          <w:ilvl w:val="1"/>
-          <w:numId w:val="4"/>
-        </w:numPr>
-      </w:pPr>
-      <w:r>
-        <w:t xml:space="preserve">CIVILIAN selects a start date </w:t>
-      </w:r>
-    </w:p>
-    <w:p>
-      <w:pPr>
-        <w:pStyle w:val="ListParagraph"/>
-        <w:numPr>
-          <w:ilvl w:val="1"/>
-          <w:numId w:val="4"/>
-        </w:numPr>
-      </w:pPr>
-      <w:r>
-        <w:t>CIVILIAN inputs a height that is less than 3</w:t>
-      </w:r>
-    </w:p>
-    <w:p>
-      <w:pPr>
-        <w:pStyle w:val="ListParagraph"/>
-        <w:numPr>
-          <w:ilvl w:val="1"/>
-          <w:numId w:val="4"/>
-        </w:numPr>
-      </w:pPr>
-      <w:r>
-        <w:t>CIVILIAN sends the request for the building permit</w:t>
-      </w:r>
-    </w:p>
-    <w:p>
-      <w:pPr>
-        <w:pStyle w:val="ListParagraph"/>
-        <w:numPr>
-          <w:ilvl w:val="1"/>
-          <w:numId w:val="4"/>
-        </w:numPr>
-      </w:pPr>
-      <w:r>
-        <w:t>CIVILIAN logs out</w:t>
-      </w:r>
-    </w:p>
-    <w:p>
-      <w:pPr>
-        <w:pStyle w:val="ListParagraph"/>
-        <w:numPr>
-          <w:ilvl w:val="1"/>
-          <w:numId w:val="4"/>
-        </w:numPr>
-        <w:rPr>
-          <w:b/>
-        </w:rPr>
-      </w:pPr>
-      <w:r>
-        <w:t>APPROVER logs in</w:t>
-      </w:r>
-    </w:p>
-    <w:p>
-      <w:pPr>
-        <w:pStyle w:val="ListParagraph"/>
-        <w:numPr>
-          <w:ilvl w:val="1"/>
-          <w:numId w:val="4"/>
-        </w:numPr>
-        <w:rPr>
-          <w:b/>
-        </w:rPr>
-      </w:pPr>
-      <w:r>
-        <w:t>APPROVER opens permit approval window</w:t>
-      </w:r>
-    </w:p>
-    <w:p>
-      <w:pPr>
-        <w:pStyle w:val="ListParagraph"/>
-        <w:numPr>
-          <w:ilvl w:val="1"/>
-          <w:numId w:val="4"/>
-        </w:numPr>
-        <w:rPr>
-          <w:b/>
-        </w:rPr>
-      </w:pPr>
-      <w:r>
-        <w:t>APPROVER clicks on the radio button labeled NO</w:t>
-      </w:r>
-    </w:p>
-    <w:p>
-      <w:pPr>
-        <w:pStyle w:val="ListParagraph"/>
-        <w:numPr>
-          <w:ilvl w:val="1"/>
-          <w:numId w:val="4"/>
-        </w:numPr>
-        <w:rPr>
-          <w:b/>
-        </w:rPr>
-      </w:pPr>
-      <w:r>
-        <w:t>APPROVER clicks on the Done button</w:t>
-      </w:r>
-    </w:p>
-    <w:p>
-      <w:pPr>
-        <w:pStyle w:val="ListParagraph"/>
-        <w:numPr>
-          <w:ilvl w:val="1"/>
-          <w:numId w:val="4"/>
-        </w:numPr>
-        <w:rPr>
-          <w:b/>
-        </w:rPr>
-      </w:pPr>
-      <w:r>
-        <w:t>APPROVER logs out</w:t>
-      </w:r>
-    </w:p>
-    <w:p>
-      <w:pPr>
-        <w:pStyle w:val="ListParagraph"/>
-        <w:numPr>
-          <w:ilvl w:val="1"/>
-          <w:numId w:val="4"/>
-        </w:numPr>
-        <w:rPr>
-          <w:b/>
-        </w:rPr>
-      </w:pPr>
-      <w:r>
-        <w:t>CIVILIAN logs in</w:t>
-      </w:r>
-    </w:p>
-    <w:p>
-      <w:pPr>
-        <w:pStyle w:val="ListParagraph"/>
-        <w:numPr>
-          <w:ilvl w:val="1"/>
-          <w:numId w:val="4"/>
-        </w:numPr>
-        <w:rPr>
-          <w:b/>
-        </w:rPr>
-      </w:pPr>
-      <w:r>
-        <w:t>CIVILIAN opens messages</w:t>
+        <w:rPr>
+          <w:b/>
+        </w:rPr>
+      </w:pPr>
+      <w:r>
+        <w:t xml:space="preserve">CIVILIAN opens message </w:t>
+      </w:r>
+      <w:r>
+        <w:t>that contains invoice</w:t>
       </w:r>
     </w:p>
     <w:p>
@@ -895,7 +1223,6 @@
         <w:rPr>
           <w:b/>
         </w:rPr>
-        <w:lastRenderedPageBreak/>
         <w:t xml:space="preserve"> </w:t>
       </w:r>
       <w:r>
@@ -962,31 +1289,64 @@
         <w:rPr>
           <w:u w:val="single"/>
         </w:rPr>
+        <w:t xml:space="preserve"> entered by CIVILIAN</w:t>
+      </w:r>
+      <w:r>
+        <w:rPr>
+          <w:u w:val="single"/>
+        </w:rPr>
+        <w:t xml:space="preserve"> is </w:t>
+      </w:r>
+      <w:r>
+        <w:rPr>
+          <w:u w:val="single"/>
+        </w:rPr>
+        <w:t>2 meters</w:t>
+      </w:r>
+      <w:r>
+        <w:rPr>
+          <w:u w:val="single"/>
+        </w:rPr>
+        <w:t xml:space="preserve"> and the </w:t>
+      </w:r>
+      <w:r>
+        <w:rPr>
+          <w:u w:val="single"/>
+        </w:rPr>
+        <w:t>APPROVER</w:t>
+      </w:r>
+      <w:r>
+        <w:rPr>
+          <w:u w:val="single"/>
+        </w:rPr>
+        <w:t xml:space="preserve"> selects YES</w:t>
+      </w:r>
+    </w:p>
+    <w:p>
+      <w:pPr>
+        <w:pStyle w:val="ListParagraph"/>
+        <w:numPr>
+          <w:ilvl w:val="0"/>
+          <w:numId w:val="4"/>
+        </w:numPr>
+        <w:rPr>
+          <w:b/>
+        </w:rPr>
+      </w:pPr>
+      <w:r>
+        <w:rPr>
+          <w:b/>
+        </w:rPr>
+        <w:t xml:space="preserve">Start State: </w:t>
+      </w:r>
+      <w:r>
+        <w:rPr>
+          <w:b/>
+        </w:rPr>
         <w:t xml:space="preserve"> </w:t>
       </w:r>
       <w:r>
-        <w:rPr>
-          <w:u w:val="single"/>
-        </w:rPr>
-        <w:t>entered by CIVILIAN</w:t>
-      </w:r>
-      <w:r>
-        <w:rPr>
-          <w:u w:val="single"/>
-        </w:rPr>
-        <w:t xml:space="preserve"> is greater</w:t>
-      </w:r>
-      <w:r>
-        <w:rPr>
-          <w:u w:val="single"/>
-        </w:rPr>
-        <w:t xml:space="preserve"> th</w:t>
-      </w:r>
-      <w:r>
-        <w:rPr>
-          <w:u w:val="single"/>
-        </w:rPr>
-        <w:t>an 5 and the approver selects YES</w:t>
+        <w:t>CIVILIAN has logged in and is ready request a building permit</w:t>
       </w:r>
     </w:p>
     <w:p>
@@ -1016,6 +1376,147 @@
         </w:numPr>
       </w:pPr>
       <w:r>
+        <w:t>CIVILIAN creates a request for a building permit</w:t>
+      </w:r>
+    </w:p>
+    <w:p>
+      <w:pPr>
+        <w:pStyle w:val="ListParagraph"/>
+        <w:numPr>
+          <w:ilvl w:val="1"/>
+          <w:numId w:val="4"/>
+        </w:numPr>
+      </w:pPr>
+      <w:r>
+        <w:t xml:space="preserve">CIVILIAN selects a start date </w:t>
+      </w:r>
+    </w:p>
+    <w:p>
+      <w:pPr>
+        <w:pStyle w:val="ListParagraph"/>
+        <w:numPr>
+          <w:ilvl w:val="1"/>
+          <w:numId w:val="4"/>
+        </w:numPr>
+      </w:pPr>
+      <w:r>
+        <w:t>CIVILIAN inputs</w:t>
+      </w:r>
+      <w:r>
+        <w:t xml:space="preserve"> a height that is equal to 2 meters</w:t>
+      </w:r>
+    </w:p>
+    <w:p>
+      <w:pPr>
+        <w:pStyle w:val="ListParagraph"/>
+        <w:numPr>
+          <w:ilvl w:val="1"/>
+          <w:numId w:val="4"/>
+        </w:numPr>
+      </w:pPr>
+      <w:r>
+        <w:t>CIVILIAN sends the request for the building permit</w:t>
+      </w:r>
+    </w:p>
+    <w:p>
+      <w:pPr>
+        <w:pStyle w:val="ListParagraph"/>
+        <w:numPr>
+          <w:ilvl w:val="1"/>
+          <w:numId w:val="4"/>
+        </w:numPr>
+      </w:pPr>
+      <w:r>
+        <w:t>CIVILIAN logs out</w:t>
+      </w:r>
+    </w:p>
+    <w:p>
+      <w:pPr>
+        <w:pStyle w:val="ListParagraph"/>
+        <w:numPr>
+          <w:ilvl w:val="1"/>
+          <w:numId w:val="4"/>
+        </w:numPr>
+        <w:rPr>
+          <w:b/>
+        </w:rPr>
+      </w:pPr>
+      <w:r>
+        <w:t>APPROVER logs in</w:t>
+      </w:r>
+    </w:p>
+    <w:p>
+      <w:pPr>
+        <w:pStyle w:val="ListParagraph"/>
+        <w:numPr>
+          <w:ilvl w:val="1"/>
+          <w:numId w:val="4"/>
+        </w:numPr>
+        <w:rPr>
+          <w:b/>
+        </w:rPr>
+      </w:pPr>
+      <w:r>
+        <w:t>APPROVER opens permit approval window</w:t>
+      </w:r>
+    </w:p>
+    <w:p>
+      <w:pPr>
+        <w:pStyle w:val="ListParagraph"/>
+        <w:numPr>
+          <w:ilvl w:val="1"/>
+          <w:numId w:val="4"/>
+        </w:numPr>
+        <w:rPr>
+          <w:b/>
+        </w:rPr>
+      </w:pPr>
+      <w:r>
+        <w:t>APPROVER clicks on the radio button labeled YES</w:t>
+      </w:r>
+    </w:p>
+    <w:p>
+      <w:pPr>
+        <w:pStyle w:val="ListParagraph"/>
+        <w:numPr>
+          <w:ilvl w:val="1"/>
+          <w:numId w:val="4"/>
+        </w:numPr>
+        <w:rPr>
+          <w:b/>
+        </w:rPr>
+      </w:pPr>
+      <w:r>
+        <w:t>APPROVER clicks on the Done button</w:t>
+      </w:r>
+    </w:p>
+    <w:p>
+      <w:pPr>
+        <w:pStyle w:val="ListParagraph"/>
+        <w:numPr>
+          <w:ilvl w:val="1"/>
+          <w:numId w:val="4"/>
+        </w:numPr>
+        <w:rPr>
+          <w:b/>
+        </w:rPr>
+      </w:pPr>
+      <w:r>
+        <w:t>APPROVER logs out</w:t>
+      </w:r>
+    </w:p>
+    <w:p>
+      <w:pPr>
+        <w:pStyle w:val="ListParagraph"/>
+        <w:numPr>
+          <w:ilvl w:val="1"/>
+          <w:numId w:val="4"/>
+        </w:numPr>
+        <w:rPr>
+          <w:b/>
+        </w:rPr>
+      </w:pPr>
+      <w:r>
         <w:t>CIVILIAN logs in</w:t>
       </w:r>
     </w:p>
@@ -1026,162 +1527,12 @@
           <w:ilvl w:val="1"/>
           <w:numId w:val="4"/>
         </w:numPr>
-      </w:pPr>
-      <w:r>
-        <w:t>CIVILIAN creates a request for a building permit</w:t>
-      </w:r>
-    </w:p>
-    <w:p>
-      <w:pPr>
-        <w:pStyle w:val="ListParagraph"/>
-        <w:numPr>
-          <w:ilvl w:val="1"/>
-          <w:numId w:val="4"/>
-        </w:numPr>
-      </w:pPr>
-      <w:r>
-        <w:t xml:space="preserve">CIVILIAN selects a start date </w:t>
-      </w:r>
-    </w:p>
-    <w:p>
-      <w:pPr>
-        <w:pStyle w:val="ListParagraph"/>
-        <w:numPr>
-          <w:ilvl w:val="1"/>
-          <w:numId w:val="4"/>
-        </w:numPr>
-      </w:pPr>
-      <w:r>
-        <w:t>CIVILIAN inputs a height that is greater than 5</w:t>
-      </w:r>
-    </w:p>
-    <w:p>
-      <w:pPr>
-        <w:pStyle w:val="ListParagraph"/>
-        <w:numPr>
-          <w:ilvl w:val="1"/>
-          <w:numId w:val="4"/>
-        </w:numPr>
-      </w:pPr>
-      <w:r>
-        <w:t>CIVILIAN sends the request for the building permit</w:t>
-      </w:r>
-    </w:p>
-    <w:p>
-      <w:pPr>
-        <w:pStyle w:val="ListParagraph"/>
-        <w:numPr>
-          <w:ilvl w:val="1"/>
-          <w:numId w:val="4"/>
-        </w:numPr>
-      </w:pPr>
-      <w:r>
-        <w:t>CIVILIAN logs out</w:t>
-      </w:r>
-    </w:p>
-    <w:p>
-      <w:pPr>
-        <w:pStyle w:val="ListParagraph"/>
-        <w:numPr>
-          <w:ilvl w:val="1"/>
-          <w:numId w:val="4"/>
-        </w:numPr>
-        <w:rPr>
-          <w:b/>
-        </w:rPr>
-      </w:pPr>
-      <w:r>
-        <w:t>APPROVER logs in</w:t>
-      </w:r>
-    </w:p>
-    <w:p>
-      <w:pPr>
-        <w:pStyle w:val="ListParagraph"/>
-        <w:numPr>
-          <w:ilvl w:val="1"/>
-          <w:numId w:val="4"/>
-        </w:numPr>
-        <w:rPr>
-          <w:b/>
-        </w:rPr>
-      </w:pPr>
-      <w:r>
-        <w:t>APPROVER opens permit approval window</w:t>
-      </w:r>
-    </w:p>
-    <w:p>
-      <w:pPr>
-        <w:pStyle w:val="ListParagraph"/>
-        <w:numPr>
-          <w:ilvl w:val="1"/>
-          <w:numId w:val="4"/>
-        </w:numPr>
-        <w:rPr>
-          <w:b/>
-        </w:rPr>
-      </w:pPr>
-      <w:r>
-        <w:t>APPROVER clicks on the radio button labeled YES</w:t>
-      </w:r>
-    </w:p>
-    <w:p>
-      <w:pPr>
-        <w:pStyle w:val="ListParagraph"/>
-        <w:numPr>
-          <w:ilvl w:val="1"/>
-          <w:numId w:val="4"/>
-        </w:numPr>
-        <w:rPr>
-          <w:b/>
-        </w:rPr>
-      </w:pPr>
-      <w:r>
-        <w:t>APPROVER clicks on the Done button</w:t>
-      </w:r>
-    </w:p>
-    <w:p>
-      <w:pPr>
-        <w:pStyle w:val="ListParagraph"/>
-        <w:numPr>
-          <w:ilvl w:val="1"/>
-          <w:numId w:val="4"/>
-        </w:numPr>
-        <w:rPr>
-          <w:b/>
-        </w:rPr>
-      </w:pPr>
-      <w:r>
-        <w:t>APPROVER logs out</w:t>
-      </w:r>
-    </w:p>
-    <w:p>
-      <w:pPr>
-        <w:pStyle w:val="ListParagraph"/>
-        <w:numPr>
-          <w:ilvl w:val="1"/>
-          <w:numId w:val="4"/>
-        </w:numPr>
-        <w:rPr>
-          <w:b/>
-        </w:rPr>
-      </w:pPr>
-      <w:r>
-        <w:t>CIVILIAN logs in</w:t>
-      </w:r>
-    </w:p>
-    <w:p>
-      <w:pPr>
-        <w:pStyle w:val="ListParagraph"/>
-        <w:numPr>
-          <w:ilvl w:val="1"/>
-          <w:numId w:val="4"/>
-        </w:numPr>
-        <w:rPr>
-          <w:b/>
-        </w:rPr>
-      </w:pPr>
-      <w:r>
-        <w:t>CIVILIAN opens messages</w:t>
+        <w:rPr>
+          <w:b/>
+        </w:rPr>
+      </w:pPr>
+      <w:r>
+        <w:t>CIVILIAN opens message that contains invoice</w:t>
       </w:r>
     </w:p>
     <w:p>
@@ -1268,27 +1619,43 @@
         <w:rPr>
           <w:u w:val="single"/>
         </w:rPr>
+        <w:t xml:space="preserve"> entered by CIVILIAN</w:t>
+      </w:r>
+      <w:r>
+        <w:rPr>
+          <w:u w:val="single"/>
+        </w:rPr>
+        <w:t xml:space="preserve"> is</w:t>
+      </w:r>
+      <w:r>
+        <w:rPr>
+          <w:u w:val="single"/>
+        </w:rPr>
+        <w:t xml:space="preserve"> 1 meter</w:t>
+      </w:r>
+      <w:r>
+        <w:rPr>
+          <w:u w:val="single"/>
+        </w:rPr>
+        <w:t xml:space="preserve"> and the </w:t>
+      </w:r>
+      <w:r>
+        <w:rPr>
+          <w:u w:val="single"/>
+        </w:rPr>
+        <w:t>APPROVER</w:t>
+      </w:r>
+      <w:r>
+        <w:rPr>
+          <w:u w:val="single"/>
+        </w:rPr>
         <w:t xml:space="preserve"> </w:t>
       </w:r>
       <w:r>
         <w:rPr>
           <w:u w:val="single"/>
         </w:rPr>
-        <w:t>entered by CIVILIAN</w:t>
-      </w:r>
-      <w:bookmarkStart w:id="0" w:name="_GoBack"/>
-      <w:bookmarkEnd w:id="0"/>
-      <w:r>
-        <w:rPr>
-          <w:u w:val="single"/>
-        </w:rPr>
-        <w:t xml:space="preserve"> is greater than 5</w:t>
-      </w:r>
-      <w:r>
-        <w:rPr>
-          <w:u w:val="single"/>
-        </w:rPr>
-        <w:t xml:space="preserve"> and the approver selects NO</w:t>
+        <w:t>selects NO</w:t>
       </w:r>
     </w:p>
     <w:p>
@@ -1306,6 +1673,27 @@
         <w:rPr>
           <w:b/>
         </w:rPr>
+        <w:t xml:space="preserve">Start State:  </w:t>
+      </w:r>
+      <w:r>
+        <w:t>CIVILIAN has logged in and is ready request a building permit</w:t>
+      </w:r>
+    </w:p>
+    <w:p>
+      <w:pPr>
+        <w:pStyle w:val="ListParagraph"/>
+        <w:numPr>
+          <w:ilvl w:val="0"/>
+          <w:numId w:val="4"/>
+        </w:numPr>
+        <w:rPr>
+          <w:b/>
+        </w:rPr>
+      </w:pPr>
+      <w:r>
+        <w:rPr>
+          <w:b/>
+        </w:rPr>
         <w:t xml:space="preserve">Script: </w:t>
       </w:r>
     </w:p>
@@ -1318,6 +1706,147 @@
         </w:numPr>
       </w:pPr>
       <w:r>
+        <w:t>CIVILIAN creates a request for a building permit</w:t>
+      </w:r>
+    </w:p>
+    <w:p>
+      <w:pPr>
+        <w:pStyle w:val="ListParagraph"/>
+        <w:numPr>
+          <w:ilvl w:val="1"/>
+          <w:numId w:val="4"/>
+        </w:numPr>
+      </w:pPr>
+      <w:r>
+        <w:t xml:space="preserve">CIVILIAN selects a start date </w:t>
+      </w:r>
+    </w:p>
+    <w:p>
+      <w:pPr>
+        <w:pStyle w:val="ListParagraph"/>
+        <w:numPr>
+          <w:ilvl w:val="1"/>
+          <w:numId w:val="4"/>
+        </w:numPr>
+      </w:pPr>
+      <w:r>
+        <w:t>CIVILIAN inputs</w:t>
+      </w:r>
+      <w:r>
+        <w:t xml:space="preserve"> a height that is equal to 1 meter</w:t>
+      </w:r>
+    </w:p>
+    <w:p>
+      <w:pPr>
+        <w:pStyle w:val="ListParagraph"/>
+        <w:numPr>
+          <w:ilvl w:val="1"/>
+          <w:numId w:val="4"/>
+        </w:numPr>
+      </w:pPr>
+      <w:r>
+        <w:t>CIVILIAN sends the request for the building permit</w:t>
+      </w:r>
+    </w:p>
+    <w:p>
+      <w:pPr>
+        <w:pStyle w:val="ListParagraph"/>
+        <w:numPr>
+          <w:ilvl w:val="1"/>
+          <w:numId w:val="4"/>
+        </w:numPr>
+      </w:pPr>
+      <w:r>
+        <w:t>CIVILIAN logs out</w:t>
+      </w:r>
+    </w:p>
+    <w:p>
+      <w:pPr>
+        <w:pStyle w:val="ListParagraph"/>
+        <w:numPr>
+          <w:ilvl w:val="1"/>
+          <w:numId w:val="4"/>
+        </w:numPr>
+        <w:rPr>
+          <w:b/>
+        </w:rPr>
+      </w:pPr>
+      <w:r>
+        <w:t>APPROVER logs in</w:t>
+      </w:r>
+    </w:p>
+    <w:p>
+      <w:pPr>
+        <w:pStyle w:val="ListParagraph"/>
+        <w:numPr>
+          <w:ilvl w:val="1"/>
+          <w:numId w:val="4"/>
+        </w:numPr>
+        <w:rPr>
+          <w:b/>
+        </w:rPr>
+      </w:pPr>
+      <w:r>
+        <w:t>APPROVER opens permit approval window</w:t>
+      </w:r>
+    </w:p>
+    <w:p>
+      <w:pPr>
+        <w:pStyle w:val="ListParagraph"/>
+        <w:numPr>
+          <w:ilvl w:val="1"/>
+          <w:numId w:val="4"/>
+        </w:numPr>
+        <w:rPr>
+          <w:b/>
+        </w:rPr>
+      </w:pPr>
+      <w:r>
+        <w:t>APPROVER clicks on the radio button labeled NO</w:t>
+      </w:r>
+    </w:p>
+    <w:p>
+      <w:pPr>
+        <w:pStyle w:val="ListParagraph"/>
+        <w:numPr>
+          <w:ilvl w:val="1"/>
+          <w:numId w:val="4"/>
+        </w:numPr>
+        <w:rPr>
+          <w:b/>
+        </w:rPr>
+      </w:pPr>
+      <w:r>
+        <w:t>APPROVER clicks on the Done button</w:t>
+      </w:r>
+    </w:p>
+    <w:p>
+      <w:pPr>
+        <w:pStyle w:val="ListParagraph"/>
+        <w:numPr>
+          <w:ilvl w:val="1"/>
+          <w:numId w:val="4"/>
+        </w:numPr>
+        <w:rPr>
+          <w:b/>
+        </w:rPr>
+      </w:pPr>
+      <w:r>
+        <w:t>APPROVER logs out</w:t>
+      </w:r>
+    </w:p>
+    <w:p>
+      <w:pPr>
+        <w:pStyle w:val="ListParagraph"/>
+        <w:numPr>
+          <w:ilvl w:val="1"/>
+          <w:numId w:val="4"/>
+        </w:numPr>
+        <w:rPr>
+          <w:b/>
+        </w:rPr>
+      </w:pPr>
+      <w:r>
         <w:t>CIVILIAN logs in</w:t>
       </w:r>
     </w:p>
@@ -1328,162 +1857,16 @@
           <w:ilvl w:val="1"/>
           <w:numId w:val="4"/>
         </w:numPr>
-      </w:pPr>
-      <w:r>
-        <w:t>CIVILIAN creates a request for a building permit</w:t>
-      </w:r>
-    </w:p>
-    <w:p>
-      <w:pPr>
-        <w:pStyle w:val="ListParagraph"/>
-        <w:numPr>
-          <w:ilvl w:val="1"/>
-          <w:numId w:val="4"/>
-        </w:numPr>
-      </w:pPr>
-      <w:r>
-        <w:t xml:space="preserve">CIVILIAN selects a start date </w:t>
-      </w:r>
-    </w:p>
-    <w:p>
-      <w:pPr>
-        <w:pStyle w:val="ListParagraph"/>
-        <w:numPr>
-          <w:ilvl w:val="1"/>
-          <w:numId w:val="4"/>
-        </w:numPr>
-      </w:pPr>
-      <w:r>
-        <w:t>CIVILIAN inputs a height that is greater than 5</w:t>
-      </w:r>
-    </w:p>
-    <w:p>
-      <w:pPr>
-        <w:pStyle w:val="ListParagraph"/>
-        <w:numPr>
-          <w:ilvl w:val="1"/>
-          <w:numId w:val="4"/>
-        </w:numPr>
-      </w:pPr>
-      <w:r>
-        <w:t>CIVILIAN sends the request for the building permit</w:t>
-      </w:r>
-    </w:p>
-    <w:p>
-      <w:pPr>
-        <w:pStyle w:val="ListParagraph"/>
-        <w:numPr>
-          <w:ilvl w:val="1"/>
-          <w:numId w:val="4"/>
-        </w:numPr>
-      </w:pPr>
-      <w:r>
-        <w:t>CIVILIAN logs out</w:t>
-      </w:r>
-    </w:p>
-    <w:p>
-      <w:pPr>
-        <w:pStyle w:val="ListParagraph"/>
-        <w:numPr>
-          <w:ilvl w:val="1"/>
-          <w:numId w:val="4"/>
-        </w:numPr>
-        <w:rPr>
-          <w:b/>
-        </w:rPr>
-      </w:pPr>
-      <w:r>
-        <w:t>APPROVER logs in</w:t>
-      </w:r>
-    </w:p>
-    <w:p>
-      <w:pPr>
-        <w:pStyle w:val="ListParagraph"/>
-        <w:numPr>
-          <w:ilvl w:val="1"/>
-          <w:numId w:val="4"/>
-        </w:numPr>
-        <w:rPr>
-          <w:b/>
-        </w:rPr>
-      </w:pPr>
-      <w:r>
-        <w:t>APPROVER opens permit approval window</w:t>
-      </w:r>
-    </w:p>
-    <w:p>
-      <w:pPr>
-        <w:pStyle w:val="ListParagraph"/>
-        <w:numPr>
-          <w:ilvl w:val="1"/>
-          <w:numId w:val="4"/>
-        </w:numPr>
-        <w:rPr>
-          <w:b/>
-        </w:rPr>
-      </w:pPr>
-      <w:r>
-        <w:t>APPROVER clicks on the radio button labeled NO</w:t>
-      </w:r>
-    </w:p>
-    <w:p>
-      <w:pPr>
-        <w:pStyle w:val="ListParagraph"/>
-        <w:numPr>
-          <w:ilvl w:val="1"/>
-          <w:numId w:val="4"/>
-        </w:numPr>
-        <w:rPr>
-          <w:b/>
-        </w:rPr>
-      </w:pPr>
-      <w:r>
-        <w:t>APPROVER clicks on the Done button</w:t>
-      </w:r>
-    </w:p>
-    <w:p>
-      <w:pPr>
-        <w:pStyle w:val="ListParagraph"/>
-        <w:numPr>
-          <w:ilvl w:val="1"/>
-          <w:numId w:val="4"/>
-        </w:numPr>
-        <w:rPr>
-          <w:b/>
-        </w:rPr>
-      </w:pPr>
-      <w:r>
-        <w:t>APPROVER logs out</w:t>
-      </w:r>
-    </w:p>
-    <w:p>
-      <w:pPr>
-        <w:pStyle w:val="ListParagraph"/>
-        <w:numPr>
-          <w:ilvl w:val="1"/>
-          <w:numId w:val="4"/>
-        </w:numPr>
-        <w:rPr>
-          <w:b/>
-        </w:rPr>
-      </w:pPr>
-      <w:r>
-        <w:t>CIVILIAN logs in</w:t>
-      </w:r>
-    </w:p>
-    <w:p>
-      <w:pPr>
-        <w:pStyle w:val="ListParagraph"/>
-        <w:numPr>
-          <w:ilvl w:val="1"/>
-          <w:numId w:val="4"/>
-        </w:numPr>
-        <w:rPr>
-          <w:b/>
-        </w:rPr>
-      </w:pPr>
-      <w:r>
-        <w:t>CIVILIAN opens messages</w:t>
+        <w:rPr>
+          <w:b/>
+        </w:rPr>
+      </w:pPr>
+      <w:r>
+        <w:lastRenderedPageBreak/>
+        <w:t xml:space="preserve">CIVILIAN opens message </w:t>
+      </w:r>
+      <w:r>
+        <w:t>that contains invoice</w:t>
       </w:r>
     </w:p>
     <w:p>
@@ -1532,6 +1915,183 @@
           <w:color w:val="FF0000"/>
         </w:rPr>
         <w:t>not approved</w:t>
+      </w:r>
+      <w:r>
+        <w:t>.</w:t>
+      </w:r>
+      <w:r>
+        <w:br/>
+      </w:r>
+    </w:p>
+    <w:p>
+      <w:pPr>
+        <w:pStyle w:val="ListParagraph"/>
+        <w:numPr>
+          <w:ilvl w:val="0"/>
+          <w:numId w:val="1"/>
+        </w:numPr>
+        <w:rPr>
+          <w:u w:val="single"/>
+        </w:rPr>
+      </w:pPr>
+      <w:r>
+        <w:rPr>
+          <w:u w:val="single"/>
+        </w:rPr>
+        <w:t>T</w:t>
+      </w:r>
+      <w:r>
+        <w:rPr>
+          <w:u w:val="single"/>
+        </w:rPr>
+        <w:t>est Case:</w:t>
+      </w:r>
+      <w:r>
+        <w:rPr>
+          <w:u w:val="single"/>
+        </w:rPr>
+        <w:t xml:space="preserve"> The height of the building entered by CIVILIAN is </w:t>
+      </w:r>
+      <w:r>
+        <w:rPr>
+          <w:u w:val="single"/>
+        </w:rPr>
+        <w:t>5</w:t>
+      </w:r>
+    </w:p>
+    <w:p>
+      <w:pPr>
+        <w:pStyle w:val="ListParagraph"/>
+        <w:numPr>
+          <w:ilvl w:val="0"/>
+          <w:numId w:val="2"/>
+        </w:numPr>
+        <w:ind w:left="1800"/>
+      </w:pPr>
+      <w:r>
+        <w:rPr>
+          <w:b/>
+        </w:rPr>
+        <w:t>Start State:</w:t>
+      </w:r>
+      <w:r>
+        <w:t xml:space="preserve"> </w:t>
+      </w:r>
+      <w:r>
+        <w:t>CIVILIAN has logged in and is ready to request a building permit</w:t>
+      </w:r>
+    </w:p>
+    <w:p>
+      <w:pPr>
+        <w:pStyle w:val="ListParagraph"/>
+        <w:numPr>
+          <w:ilvl w:val="0"/>
+          <w:numId w:val="2"/>
+        </w:numPr>
+        <w:ind w:left="1800"/>
+        <w:rPr>
+          <w:b/>
+        </w:rPr>
+      </w:pPr>
+      <w:r>
+        <w:rPr>
+          <w:b/>
+        </w:rPr>
+        <w:t xml:space="preserve">Script:  </w:t>
+      </w:r>
+    </w:p>
+    <w:p>
+      <w:pPr>
+        <w:pStyle w:val="ListParagraph"/>
+        <w:numPr>
+          <w:ilvl w:val="1"/>
+          <w:numId w:val="8"/>
+        </w:numPr>
+        <w:ind w:left="2117"/>
+      </w:pPr>
+      <w:r>
+        <w:t>CIVILIAN creates a request for a building permit</w:t>
+      </w:r>
+    </w:p>
+    <w:p>
+      <w:pPr>
+        <w:pStyle w:val="ListParagraph"/>
+        <w:numPr>
+          <w:ilvl w:val="1"/>
+          <w:numId w:val="8"/>
+        </w:numPr>
+        <w:ind w:left="2117"/>
+      </w:pPr>
+      <w:r>
+        <w:t xml:space="preserve">CIVILIAN selects a start date </w:t>
+      </w:r>
+    </w:p>
+    <w:p>
+      <w:pPr>
+        <w:pStyle w:val="ListParagraph"/>
+        <w:numPr>
+          <w:ilvl w:val="1"/>
+          <w:numId w:val="8"/>
+        </w:numPr>
+        <w:ind w:left="2117"/>
+      </w:pPr>
+      <w:r>
+        <w:t xml:space="preserve">CIVILIAN inputs a height equal </w:t>
+      </w:r>
+      <w:r>
+        <w:t>to 5</w:t>
+      </w:r>
+    </w:p>
+    <w:p>
+      <w:pPr>
+        <w:pStyle w:val="ListParagraph"/>
+        <w:numPr>
+          <w:ilvl w:val="1"/>
+          <w:numId w:val="8"/>
+        </w:numPr>
+        <w:ind w:left="2117"/>
+      </w:pPr>
+      <w:r>
+        <w:t>CIVILIAN sends the request for the building permit</w:t>
+      </w:r>
+    </w:p>
+    <w:p>
+      <w:pPr>
+        <w:pStyle w:val="ListParagraph"/>
+        <w:ind w:left="2117"/>
+      </w:pPr>
+    </w:p>
+    <w:p>
+      <w:pPr>
+        <w:pStyle w:val="ListParagraph"/>
+        <w:numPr>
+          <w:ilvl w:val="0"/>
+          <w:numId w:val="9"/>
+        </w:numPr>
+      </w:pPr>
+      <w:r>
+        <w:rPr>
+          <w:b/>
+        </w:rPr>
+        <w:t xml:space="preserve">Predicted Outcome: </w:t>
+      </w:r>
+    </w:p>
+    <w:p>
+      <w:pPr>
+        <w:pStyle w:val="ListParagraph"/>
+        <w:ind w:left="1440"/>
+      </w:pPr>
+      <w:r>
+        <w:t xml:space="preserve">CIVILIAN </w:t>
+      </w:r>
+      <w:r>
+        <w:t xml:space="preserve">receives an invoice stating that the building permit was </w:t>
+      </w:r>
+      <w:r>
+        <w:rPr>
+          <w:color w:val="70AD47" w:themeColor="accent6"/>
+        </w:rPr>
+        <w:t>successfully approved</w:t>
       </w:r>
       <w:r>
         <w:t>.</w:t>
@@ -1550,6 +2110,99 @@
 <file path=word/numbering.xml><?xml version="1.0" encoding="utf-8"?>
 <w:numbering xmlns:wpc="http://schemas.microsoft.com/office/word/2010/wordprocessingCanvas" xmlns:cx="http://schemas.microsoft.com/office/drawing/2014/chartex" xmlns:cx1="http://schemas.microsoft.com/office/drawing/2015/9/8/chartex" xmlns:cx2="http://schemas.microsoft.com/office/drawing/2015/10/21/chartex" xmlns:mc="http://schemas.openxmlformats.org/markup-compatibility/2006" xmlns:o="urn:schemas-microsoft-com:office:office" xmlns:r="http://schemas.openxmlformats.org/officeDocument/2006/relationships" xmlns:m="http://schemas.openxmlformats.org/officeDocument/2006/math" xmlns:v="urn:schemas-microsoft-com:vml" xmlns:wp14="http://schemas.microsoft.com/office/word/2010/wordprocessingDrawing" xmlns:wp="http://schemas.openxmlformats.org/drawingml/2006/wordprocessingDrawing" xmlns:w10="urn:schemas-microsoft-com:office:word" xmlns:w="http://schemas.openxmlformats.org/wordprocessingml/2006/main" xmlns:w14="http://schemas.microsoft.com/office/word/2010/wordml" xmlns:w15="http://schemas.microsoft.com/office/word/2012/wordml" xmlns:w16se="http://schemas.microsoft.com/office/word/2015/wordml/symex" xmlns:wpg="http://schemas.microsoft.com/office/word/2010/wordprocessingGroup" xmlns:wpi="http://schemas.microsoft.com/office/word/2010/wordprocessingInk" xmlns:wne="http://schemas.microsoft.com/office/word/2006/wordml" xmlns:wps="http://schemas.microsoft.com/office/word/2010/wordprocessingShape" mc:Ignorable="w14 w15 w16se wp14">
   <w:abstractNum w:abstractNumId="0" w15:restartNumberingAfterBreak="0">
+    <w:nsid w:val="106D4BB7"/>
+    <w:multiLevelType w:val="hybridMultilevel"/>
+    <w:tmpl w:val="06425E76"/>
+    <w:lvl w:ilvl="0" w:tplc="0409000F">
+      <w:start w:val="1"/>
+      <w:numFmt w:val="decimal"/>
+      <w:lvlText w:val="%1."/>
+      <w:lvlJc w:val="left"/>
+      <w:pPr>
+        <w:ind w:left="720" w:hanging="360"/>
+      </w:pPr>
+      <w:rPr>
+        <w:rFonts w:hint="default"/>
+      </w:rPr>
+    </w:lvl>
+    <w:lvl w:ilvl="1" w:tplc="B958D44C">
+      <w:start w:val="1"/>
+      <w:numFmt w:val="bullet"/>
+      <w:lvlText w:val="o"/>
+      <w:lvlJc w:val="left"/>
+      <w:pPr>
+        <w:ind w:left="1440" w:hanging="360"/>
+      </w:pPr>
+      <w:rPr>
+        <w:rFonts w:ascii="Courier New" w:hAnsi="Courier New" w:cs="Courier New" w:hint="default"/>
+        <w:color w:val="FF0000"/>
+      </w:rPr>
+    </w:lvl>
+    <w:lvl w:ilvl="2" w:tplc="0409001B" w:tentative="1">
+      <w:start w:val="1"/>
+      <w:numFmt w:val="lowerRoman"/>
+      <w:lvlText w:val="%3."/>
+      <w:lvlJc w:val="right"/>
+      <w:pPr>
+        <w:ind w:left="2160" w:hanging="180"/>
+      </w:pPr>
+    </w:lvl>
+    <w:lvl w:ilvl="3" w:tplc="0409000F" w:tentative="1">
+      <w:start w:val="1"/>
+      <w:numFmt w:val="decimal"/>
+      <w:lvlText w:val="%4."/>
+      <w:lvlJc w:val="left"/>
+      <w:pPr>
+        <w:ind w:left="2880" w:hanging="360"/>
+      </w:pPr>
+    </w:lvl>
+    <w:lvl w:ilvl="4" w:tplc="04090019" w:tentative="1">
+      <w:start w:val="1"/>
+      <w:numFmt w:val="lowerLetter"/>
+      <w:lvlText w:val="%5."/>
+      <w:lvlJc w:val="left"/>
+      <w:pPr>
+        <w:ind w:left="3600" w:hanging="360"/>
+      </w:pPr>
+    </w:lvl>
+    <w:lvl w:ilvl="5" w:tplc="0409001B" w:tentative="1">
+      <w:start w:val="1"/>
+      <w:numFmt w:val="lowerRoman"/>
+      <w:lvlText w:val="%6."/>
+      <w:lvlJc w:val="right"/>
+      <w:pPr>
+        <w:ind w:left="4320" w:hanging="180"/>
+      </w:pPr>
+    </w:lvl>
+    <w:lvl w:ilvl="6" w:tplc="0409000F" w:tentative="1">
+      <w:start w:val="1"/>
+      <w:numFmt w:val="decimal"/>
+      <w:lvlText w:val="%7."/>
+      <w:lvlJc w:val="left"/>
+      <w:pPr>
+        <w:ind w:left="5040" w:hanging="360"/>
+      </w:pPr>
+    </w:lvl>
+    <w:lvl w:ilvl="7" w:tplc="04090019" w:tentative="1">
+      <w:start w:val="1"/>
+      <w:numFmt w:val="lowerLetter"/>
+      <w:lvlText w:val="%8."/>
+      <w:lvlJc w:val="left"/>
+      <w:pPr>
+        <w:ind w:left="5760" w:hanging="360"/>
+      </w:pPr>
+    </w:lvl>
+    <w:lvl w:ilvl="8" w:tplc="0409001B" w:tentative="1">
+      <w:start w:val="1"/>
+      <w:numFmt w:val="lowerRoman"/>
+      <w:lvlText w:val="%9."/>
+      <w:lvlJc w:val="right"/>
+      <w:pPr>
+        <w:ind w:left="6480" w:hanging="180"/>
+      </w:pPr>
+    </w:lvl>
+  </w:abstractNum>
+  <w:abstractNum w:abstractNumId="1" w15:restartNumberingAfterBreak="0">
     <w:nsid w:val="15D8313A"/>
     <w:multiLevelType w:val="hybridMultilevel"/>
     <w:tmpl w:val="7D5A5272"/>
@@ -1662,7 +2315,7 @@
       </w:rPr>
     </w:lvl>
   </w:abstractNum>
-  <w:abstractNum w:abstractNumId="1" w15:restartNumberingAfterBreak="0">
+  <w:abstractNum w:abstractNumId="2" w15:restartNumberingAfterBreak="0">
     <w:nsid w:val="191331C4"/>
     <w:multiLevelType w:val="hybridMultilevel"/>
     <w:tmpl w:val="51D0E830"/>
@@ -1776,7 +2429,7 @@
       </w:rPr>
     </w:lvl>
   </w:abstractNum>
-  <w:abstractNum w:abstractNumId="2" w15:restartNumberingAfterBreak="0">
+  <w:abstractNum w:abstractNumId="3" w15:restartNumberingAfterBreak="0">
     <w:nsid w:val="233729B4"/>
     <w:multiLevelType w:val="hybridMultilevel"/>
     <w:tmpl w:val="5E704AB4"/>
@@ -1865,10 +2518,462 @@
       </w:pPr>
     </w:lvl>
   </w:abstractNum>
-  <w:abstractNum w:abstractNumId="3" w15:restartNumberingAfterBreak="0">
+  <w:abstractNum w:abstractNumId="4" w15:restartNumberingAfterBreak="0">
+    <w:nsid w:val="3AE51C0F"/>
+    <w:multiLevelType w:val="hybridMultilevel"/>
+    <w:tmpl w:val="5B76467A"/>
+    <w:lvl w:ilvl="0" w:tplc="04090001">
+      <w:start w:val="1"/>
+      <w:numFmt w:val="bullet"/>
+      <w:lvlText w:val=""/>
+      <w:lvlJc w:val="left"/>
+      <w:pPr>
+        <w:ind w:left="2160" w:hanging="360"/>
+      </w:pPr>
+      <w:rPr>
+        <w:rFonts w:ascii="Symbol" w:hAnsi="Symbol" w:hint="default"/>
+      </w:rPr>
+    </w:lvl>
+    <w:lvl w:ilvl="1" w:tplc="04090003" w:tentative="1">
+      <w:start w:val="1"/>
+      <w:numFmt w:val="bullet"/>
+      <w:lvlText w:val="o"/>
+      <w:lvlJc w:val="left"/>
+      <w:pPr>
+        <w:ind w:left="2880" w:hanging="360"/>
+      </w:pPr>
+      <w:rPr>
+        <w:rFonts w:ascii="Courier New" w:hAnsi="Courier New" w:cs="Courier New" w:hint="default"/>
+      </w:rPr>
+    </w:lvl>
+    <w:lvl w:ilvl="2" w:tplc="04090005" w:tentative="1">
+      <w:start w:val="1"/>
+      <w:numFmt w:val="bullet"/>
+      <w:lvlText w:val=""/>
+      <w:lvlJc w:val="left"/>
+      <w:pPr>
+        <w:ind w:left="3600" w:hanging="360"/>
+      </w:pPr>
+      <w:rPr>
+        <w:rFonts w:ascii="Wingdings" w:hAnsi="Wingdings" w:hint="default"/>
+      </w:rPr>
+    </w:lvl>
+    <w:lvl w:ilvl="3" w:tplc="04090001" w:tentative="1">
+      <w:start w:val="1"/>
+      <w:numFmt w:val="bullet"/>
+      <w:lvlText w:val=""/>
+      <w:lvlJc w:val="left"/>
+      <w:pPr>
+        <w:ind w:left="4320" w:hanging="360"/>
+      </w:pPr>
+      <w:rPr>
+        <w:rFonts w:ascii="Symbol" w:hAnsi="Symbol" w:hint="default"/>
+      </w:rPr>
+    </w:lvl>
+    <w:lvl w:ilvl="4" w:tplc="04090003" w:tentative="1">
+      <w:start w:val="1"/>
+      <w:numFmt w:val="bullet"/>
+      <w:lvlText w:val="o"/>
+      <w:lvlJc w:val="left"/>
+      <w:pPr>
+        <w:ind w:left="5040" w:hanging="360"/>
+      </w:pPr>
+      <w:rPr>
+        <w:rFonts w:ascii="Courier New" w:hAnsi="Courier New" w:cs="Courier New" w:hint="default"/>
+      </w:rPr>
+    </w:lvl>
+    <w:lvl w:ilvl="5" w:tplc="04090005" w:tentative="1">
+      <w:start w:val="1"/>
+      <w:numFmt w:val="bullet"/>
+      <w:lvlText w:val=""/>
+      <w:lvlJc w:val="left"/>
+      <w:pPr>
+        <w:ind w:left="5760" w:hanging="360"/>
+      </w:pPr>
+      <w:rPr>
+        <w:rFonts w:ascii="Wingdings" w:hAnsi="Wingdings" w:hint="default"/>
+      </w:rPr>
+    </w:lvl>
+    <w:lvl w:ilvl="6" w:tplc="04090001" w:tentative="1">
+      <w:start w:val="1"/>
+      <w:numFmt w:val="bullet"/>
+      <w:lvlText w:val=""/>
+      <w:lvlJc w:val="left"/>
+      <w:pPr>
+        <w:ind w:left="6480" w:hanging="360"/>
+      </w:pPr>
+      <w:rPr>
+        <w:rFonts w:ascii="Symbol" w:hAnsi="Symbol" w:hint="default"/>
+      </w:rPr>
+    </w:lvl>
+    <w:lvl w:ilvl="7" w:tplc="04090003" w:tentative="1">
+      <w:start w:val="1"/>
+      <w:numFmt w:val="bullet"/>
+      <w:lvlText w:val="o"/>
+      <w:lvlJc w:val="left"/>
+      <w:pPr>
+        <w:ind w:left="7200" w:hanging="360"/>
+      </w:pPr>
+      <w:rPr>
+        <w:rFonts w:ascii="Courier New" w:hAnsi="Courier New" w:cs="Courier New" w:hint="default"/>
+      </w:rPr>
+    </w:lvl>
+    <w:lvl w:ilvl="8" w:tplc="04090005" w:tentative="1">
+      <w:start w:val="1"/>
+      <w:numFmt w:val="bullet"/>
+      <w:lvlText w:val=""/>
+      <w:lvlJc w:val="left"/>
+      <w:pPr>
+        <w:ind w:left="7920" w:hanging="360"/>
+      </w:pPr>
+      <w:rPr>
+        <w:rFonts w:ascii="Wingdings" w:hAnsi="Wingdings" w:hint="default"/>
+      </w:rPr>
+    </w:lvl>
+  </w:abstractNum>
+  <w:abstractNum w:abstractNumId="5" w15:restartNumberingAfterBreak="0">
+    <w:nsid w:val="40D74100"/>
+    <w:multiLevelType w:val="hybridMultilevel"/>
+    <w:tmpl w:val="CDA6E3F8"/>
+    <w:lvl w:ilvl="0" w:tplc="04090001">
+      <w:start w:val="1"/>
+      <w:numFmt w:val="bullet"/>
+      <w:lvlText w:val=""/>
+      <w:lvlJc w:val="left"/>
+      <w:pPr>
+        <w:ind w:left="1368" w:hanging="360"/>
+      </w:pPr>
+      <w:rPr>
+        <w:rFonts w:ascii="Symbol" w:hAnsi="Symbol" w:hint="default"/>
+      </w:rPr>
+    </w:lvl>
+    <w:lvl w:ilvl="1" w:tplc="04090003" w:tentative="1">
+      <w:start w:val="1"/>
+      <w:numFmt w:val="bullet"/>
+      <w:lvlText w:val="o"/>
+      <w:lvlJc w:val="left"/>
+      <w:pPr>
+        <w:ind w:left="2088" w:hanging="360"/>
+      </w:pPr>
+      <w:rPr>
+        <w:rFonts w:ascii="Courier New" w:hAnsi="Courier New" w:cs="Courier New" w:hint="default"/>
+      </w:rPr>
+    </w:lvl>
+    <w:lvl w:ilvl="2" w:tplc="04090005" w:tentative="1">
+      <w:start w:val="1"/>
+      <w:numFmt w:val="bullet"/>
+      <w:lvlText w:val=""/>
+      <w:lvlJc w:val="left"/>
+      <w:pPr>
+        <w:ind w:left="2808" w:hanging="360"/>
+      </w:pPr>
+      <w:rPr>
+        <w:rFonts w:ascii="Wingdings" w:hAnsi="Wingdings" w:hint="default"/>
+      </w:rPr>
+    </w:lvl>
+    <w:lvl w:ilvl="3" w:tplc="04090001" w:tentative="1">
+      <w:start w:val="1"/>
+      <w:numFmt w:val="bullet"/>
+      <w:lvlText w:val=""/>
+      <w:lvlJc w:val="left"/>
+      <w:pPr>
+        <w:ind w:left="3528" w:hanging="360"/>
+      </w:pPr>
+      <w:rPr>
+        <w:rFonts w:ascii="Symbol" w:hAnsi="Symbol" w:hint="default"/>
+      </w:rPr>
+    </w:lvl>
+    <w:lvl w:ilvl="4" w:tplc="04090003" w:tentative="1">
+      <w:start w:val="1"/>
+      <w:numFmt w:val="bullet"/>
+      <w:lvlText w:val="o"/>
+      <w:lvlJc w:val="left"/>
+      <w:pPr>
+        <w:ind w:left="4248" w:hanging="360"/>
+      </w:pPr>
+      <w:rPr>
+        <w:rFonts w:ascii="Courier New" w:hAnsi="Courier New" w:cs="Courier New" w:hint="default"/>
+      </w:rPr>
+    </w:lvl>
+    <w:lvl w:ilvl="5" w:tplc="04090005" w:tentative="1">
+      <w:start w:val="1"/>
+      <w:numFmt w:val="bullet"/>
+      <w:lvlText w:val=""/>
+      <w:lvlJc w:val="left"/>
+      <w:pPr>
+        <w:ind w:left="4968" w:hanging="360"/>
+      </w:pPr>
+      <w:rPr>
+        <w:rFonts w:ascii="Wingdings" w:hAnsi="Wingdings" w:hint="default"/>
+      </w:rPr>
+    </w:lvl>
+    <w:lvl w:ilvl="6" w:tplc="04090001" w:tentative="1">
+      <w:start w:val="1"/>
+      <w:numFmt w:val="bullet"/>
+      <w:lvlText w:val=""/>
+      <w:lvlJc w:val="left"/>
+      <w:pPr>
+        <w:ind w:left="5688" w:hanging="360"/>
+      </w:pPr>
+      <w:rPr>
+        <w:rFonts w:ascii="Symbol" w:hAnsi="Symbol" w:hint="default"/>
+      </w:rPr>
+    </w:lvl>
+    <w:lvl w:ilvl="7" w:tplc="04090003" w:tentative="1">
+      <w:start w:val="1"/>
+      <w:numFmt w:val="bullet"/>
+      <w:lvlText w:val="o"/>
+      <w:lvlJc w:val="left"/>
+      <w:pPr>
+        <w:ind w:left="6408" w:hanging="360"/>
+      </w:pPr>
+      <w:rPr>
+        <w:rFonts w:ascii="Courier New" w:hAnsi="Courier New" w:cs="Courier New" w:hint="default"/>
+      </w:rPr>
+    </w:lvl>
+    <w:lvl w:ilvl="8" w:tplc="04090005" w:tentative="1">
+      <w:start w:val="1"/>
+      <w:numFmt w:val="bullet"/>
+      <w:lvlText w:val=""/>
+      <w:lvlJc w:val="left"/>
+      <w:pPr>
+        <w:ind w:left="7128" w:hanging="360"/>
+      </w:pPr>
+      <w:rPr>
+        <w:rFonts w:ascii="Wingdings" w:hAnsi="Wingdings" w:hint="default"/>
+      </w:rPr>
+    </w:lvl>
+  </w:abstractNum>
+  <w:abstractNum w:abstractNumId="6" w15:restartNumberingAfterBreak="0">
+    <w:nsid w:val="415930A1"/>
+    <w:multiLevelType w:val="hybridMultilevel"/>
+    <w:tmpl w:val="92647440"/>
+    <w:lvl w:ilvl="0" w:tplc="04090001">
+      <w:start w:val="1"/>
+      <w:numFmt w:val="bullet"/>
+      <w:lvlText w:val=""/>
+      <w:lvlJc w:val="left"/>
+      <w:pPr>
+        <w:ind w:left="1368" w:hanging="360"/>
+      </w:pPr>
+      <w:rPr>
+        <w:rFonts w:ascii="Symbol" w:hAnsi="Symbol" w:hint="default"/>
+      </w:rPr>
+    </w:lvl>
+    <w:lvl w:ilvl="1" w:tplc="04090003" w:tentative="1">
+      <w:start w:val="1"/>
+      <w:numFmt w:val="bullet"/>
+      <w:lvlText w:val="o"/>
+      <w:lvlJc w:val="left"/>
+      <w:pPr>
+        <w:ind w:left="2088" w:hanging="360"/>
+      </w:pPr>
+      <w:rPr>
+        <w:rFonts w:ascii="Courier New" w:hAnsi="Courier New" w:cs="Courier New" w:hint="default"/>
+      </w:rPr>
+    </w:lvl>
+    <w:lvl w:ilvl="2" w:tplc="04090005" w:tentative="1">
+      <w:start w:val="1"/>
+      <w:numFmt w:val="bullet"/>
+      <w:lvlText w:val=""/>
+      <w:lvlJc w:val="left"/>
+      <w:pPr>
+        <w:ind w:left="2808" w:hanging="360"/>
+      </w:pPr>
+      <w:rPr>
+        <w:rFonts w:ascii="Wingdings" w:hAnsi="Wingdings" w:hint="default"/>
+      </w:rPr>
+    </w:lvl>
+    <w:lvl w:ilvl="3" w:tplc="04090001" w:tentative="1">
+      <w:start w:val="1"/>
+      <w:numFmt w:val="bullet"/>
+      <w:lvlText w:val=""/>
+      <w:lvlJc w:val="left"/>
+      <w:pPr>
+        <w:ind w:left="3528" w:hanging="360"/>
+      </w:pPr>
+      <w:rPr>
+        <w:rFonts w:ascii="Symbol" w:hAnsi="Symbol" w:hint="default"/>
+      </w:rPr>
+    </w:lvl>
+    <w:lvl w:ilvl="4" w:tplc="04090003" w:tentative="1">
+      <w:start w:val="1"/>
+      <w:numFmt w:val="bullet"/>
+      <w:lvlText w:val="o"/>
+      <w:lvlJc w:val="left"/>
+      <w:pPr>
+        <w:ind w:left="4248" w:hanging="360"/>
+      </w:pPr>
+      <w:rPr>
+        <w:rFonts w:ascii="Courier New" w:hAnsi="Courier New" w:cs="Courier New" w:hint="default"/>
+      </w:rPr>
+    </w:lvl>
+    <w:lvl w:ilvl="5" w:tplc="04090005" w:tentative="1">
+      <w:start w:val="1"/>
+      <w:numFmt w:val="bullet"/>
+      <w:lvlText w:val=""/>
+      <w:lvlJc w:val="left"/>
+      <w:pPr>
+        <w:ind w:left="4968" w:hanging="360"/>
+      </w:pPr>
+      <w:rPr>
+        <w:rFonts w:ascii="Wingdings" w:hAnsi="Wingdings" w:hint="default"/>
+      </w:rPr>
+    </w:lvl>
+    <w:lvl w:ilvl="6" w:tplc="04090001" w:tentative="1">
+      <w:start w:val="1"/>
+      <w:numFmt w:val="bullet"/>
+      <w:lvlText w:val=""/>
+      <w:lvlJc w:val="left"/>
+      <w:pPr>
+        <w:ind w:left="5688" w:hanging="360"/>
+      </w:pPr>
+      <w:rPr>
+        <w:rFonts w:ascii="Symbol" w:hAnsi="Symbol" w:hint="default"/>
+      </w:rPr>
+    </w:lvl>
+    <w:lvl w:ilvl="7" w:tplc="04090003" w:tentative="1">
+      <w:start w:val="1"/>
+      <w:numFmt w:val="bullet"/>
+      <w:lvlText w:val="o"/>
+      <w:lvlJc w:val="left"/>
+      <w:pPr>
+        <w:ind w:left="6408" w:hanging="360"/>
+      </w:pPr>
+      <w:rPr>
+        <w:rFonts w:ascii="Courier New" w:hAnsi="Courier New" w:cs="Courier New" w:hint="default"/>
+      </w:rPr>
+    </w:lvl>
+    <w:lvl w:ilvl="8" w:tplc="04090005" w:tentative="1">
+      <w:start w:val="1"/>
+      <w:numFmt w:val="bullet"/>
+      <w:lvlText w:val=""/>
+      <w:lvlJc w:val="left"/>
+      <w:pPr>
+        <w:ind w:left="7128" w:hanging="360"/>
+      </w:pPr>
+      <w:rPr>
+        <w:rFonts w:ascii="Wingdings" w:hAnsi="Wingdings" w:hint="default"/>
+      </w:rPr>
+    </w:lvl>
+  </w:abstractNum>
+  <w:abstractNum w:abstractNumId="7" w15:restartNumberingAfterBreak="0">
+    <w:nsid w:val="52665772"/>
+    <w:multiLevelType w:val="hybridMultilevel"/>
+    <w:tmpl w:val="FC96A580"/>
+    <w:lvl w:ilvl="0" w:tplc="04090001">
+      <w:start w:val="1"/>
+      <w:numFmt w:val="bullet"/>
+      <w:lvlText w:val=""/>
+      <w:lvlJc w:val="left"/>
+      <w:pPr>
+        <w:ind w:left="1440" w:hanging="360"/>
+      </w:pPr>
+      <w:rPr>
+        <w:rFonts w:ascii="Symbol" w:hAnsi="Symbol" w:hint="default"/>
+      </w:rPr>
+    </w:lvl>
+    <w:lvl w:ilvl="1" w:tplc="04090003" w:tentative="1">
+      <w:start w:val="1"/>
+      <w:numFmt w:val="bullet"/>
+      <w:lvlText w:val="o"/>
+      <w:lvlJc w:val="left"/>
+      <w:pPr>
+        <w:ind w:left="2160" w:hanging="360"/>
+      </w:pPr>
+      <w:rPr>
+        <w:rFonts w:ascii="Courier New" w:hAnsi="Courier New" w:cs="Courier New" w:hint="default"/>
+      </w:rPr>
+    </w:lvl>
+    <w:lvl w:ilvl="2" w:tplc="04090005" w:tentative="1">
+      <w:start w:val="1"/>
+      <w:numFmt w:val="bullet"/>
+      <w:lvlText w:val=""/>
+      <w:lvlJc w:val="left"/>
+      <w:pPr>
+        <w:ind w:left="2880" w:hanging="360"/>
+      </w:pPr>
+      <w:rPr>
+        <w:rFonts w:ascii="Wingdings" w:hAnsi="Wingdings" w:hint="default"/>
+      </w:rPr>
+    </w:lvl>
+    <w:lvl w:ilvl="3" w:tplc="04090001" w:tentative="1">
+      <w:start w:val="1"/>
+      <w:numFmt w:val="bullet"/>
+      <w:lvlText w:val=""/>
+      <w:lvlJc w:val="left"/>
+      <w:pPr>
+        <w:ind w:left="3600" w:hanging="360"/>
+      </w:pPr>
+      <w:rPr>
+        <w:rFonts w:ascii="Symbol" w:hAnsi="Symbol" w:hint="default"/>
+      </w:rPr>
+    </w:lvl>
+    <w:lvl w:ilvl="4" w:tplc="04090003" w:tentative="1">
+      <w:start w:val="1"/>
+      <w:numFmt w:val="bullet"/>
+      <w:lvlText w:val="o"/>
+      <w:lvlJc w:val="left"/>
+      <w:pPr>
+        <w:ind w:left="4320" w:hanging="360"/>
+      </w:pPr>
+      <w:rPr>
+        <w:rFonts w:ascii="Courier New" w:hAnsi="Courier New" w:cs="Courier New" w:hint="default"/>
+      </w:rPr>
+    </w:lvl>
+    <w:lvl w:ilvl="5" w:tplc="04090005" w:tentative="1">
+      <w:start w:val="1"/>
+      <w:numFmt w:val="bullet"/>
+      <w:lvlText w:val=""/>
+      <w:lvlJc w:val="left"/>
+      <w:pPr>
+        <w:ind w:left="5040" w:hanging="360"/>
+      </w:pPr>
+      <w:rPr>
+        <w:rFonts w:ascii="Wingdings" w:hAnsi="Wingdings" w:hint="default"/>
+      </w:rPr>
+    </w:lvl>
+    <w:lvl w:ilvl="6" w:tplc="04090001" w:tentative="1">
+      <w:start w:val="1"/>
+      <w:numFmt w:val="bullet"/>
+      <w:lvlText w:val=""/>
+      <w:lvlJc w:val="left"/>
+      <w:pPr>
+        <w:ind w:left="5760" w:hanging="360"/>
+      </w:pPr>
+      <w:rPr>
+        <w:rFonts w:ascii="Symbol" w:hAnsi="Symbol" w:hint="default"/>
+      </w:rPr>
+    </w:lvl>
+    <w:lvl w:ilvl="7" w:tplc="04090003" w:tentative="1">
+      <w:start w:val="1"/>
+      <w:numFmt w:val="bullet"/>
+      <w:lvlText w:val="o"/>
+      <w:lvlJc w:val="left"/>
+      <w:pPr>
+        <w:ind w:left="6480" w:hanging="360"/>
+      </w:pPr>
+      <w:rPr>
+        <w:rFonts w:ascii="Courier New" w:hAnsi="Courier New" w:cs="Courier New" w:hint="default"/>
+      </w:rPr>
+    </w:lvl>
+    <w:lvl w:ilvl="8" w:tplc="04090005" w:tentative="1">
+      <w:start w:val="1"/>
+      <w:numFmt w:val="bullet"/>
+      <w:lvlText w:val=""/>
+      <w:lvlJc w:val="left"/>
+      <w:pPr>
+        <w:ind w:left="7200" w:hanging="360"/>
+      </w:pPr>
+      <w:rPr>
+        <w:rFonts w:ascii="Wingdings" w:hAnsi="Wingdings" w:hint="default"/>
+      </w:rPr>
+    </w:lvl>
+  </w:abstractNum>
+  <w:abstractNum w:abstractNumId="8" w15:restartNumberingAfterBreak="0">
     <w:nsid w:val="774274E3"/>
     <w:multiLevelType w:val="hybridMultilevel"/>
-    <w:tmpl w:val="029A126A"/>
+    <w:tmpl w:val="6BAACE52"/>
     <w:lvl w:ilvl="0" w:tplc="04090001">
       <w:start w:val="1"/>
       <w:numFmt w:val="bullet"/>
@@ -1980,16 +3085,31 @@
     </w:lvl>
   </w:abstractNum>
   <w:num w:numId="1">
+    <w:abstractNumId w:val="3"/>
+  </w:num>
+  <w:num w:numId="2">
+    <w:abstractNumId w:val="8"/>
+  </w:num>
+  <w:num w:numId="3">
+    <w:abstractNumId w:val="1"/>
+  </w:num>
+  <w:num w:numId="4">
     <w:abstractNumId w:val="2"/>
   </w:num>
-  <w:num w:numId="2">
-    <w:abstractNumId w:val="3"/>
+  <w:num w:numId="5">
+    <w:abstractNumId w:val="6"/>
   </w:num>
-  <w:num w:numId="3">
+  <w:num w:numId="6">
+    <w:abstractNumId w:val="5"/>
+  </w:num>
+  <w:num w:numId="7">
+    <w:abstractNumId w:val="7"/>
+  </w:num>
+  <w:num w:numId="8">
     <w:abstractNumId w:val="0"/>
   </w:num>
-  <w:num w:numId="4">
-    <w:abstractNumId w:val="1"/>
+  <w:num w:numId="9">
+    <w:abstractNumId w:val="4"/>
   </w:num>
 </w:numbering>
 </file>
@@ -2427,6 +3547,17 @@
       <w:contextualSpacing/>
     </w:pPr>
   </w:style>
+  <w:style w:type="character" w:styleId="Hyperlink">
+    <w:name w:val="Hyperlink"/>
+    <w:basedOn w:val="DefaultParagraphFont"/>
+    <w:uiPriority w:val="99"/>
+    <w:unhideWhenUsed/>
+    <w:rsid w:val="00AC2A40"/>
+    <w:rPr>
+      <w:color w:val="0563C1" w:themeColor="hyperlink"/>
+      <w:u w:val="single"/>
+    </w:rPr>
+  </w:style>
 </w:styles>
 </file>
 

</xml_diff>